<commit_message>
fix: Correct Homework-3 Issues
</commit_message>
<xml_diff>
--- a/Fall-2019/HW-3/HW-3.docx
+++ b/Fall-2019/HW-3/HW-3.docx
@@ -1358,9 +1358,11 @@
         </w:rPr>
         <w:t xml:space="preserve"> هستند و منظور از </w:t>
       </w:r>
+      <w:proofErr w:type="spellStart"/>
       <w:r>
         <w:t>st</w:t>
       </w:r>
+      <w:proofErr w:type="spellEnd"/>
       <w:r>
         <w:rPr>
           <w:rtl/>
@@ -1606,21 +1608,28 @@
         <w:tblStyle w:val="TableGrid"/>
         <w:bidiVisual/>
         <w:tblW w:w="0" w:type="auto"/>
+        <w:jc w:val="center"/>
         <w:tblLook w:val="04A0" w:firstRow="1" w:lastRow="0" w:firstColumn="1" w:lastColumn="0" w:noHBand="0" w:noVBand="1"/>
       </w:tblPr>
       <w:tblGrid>
-        <w:gridCol w:w="2337"/>
-        <w:gridCol w:w="2337"/>
-        <w:gridCol w:w="2338"/>
-        <w:gridCol w:w="2338"/>
+        <w:gridCol w:w="1429"/>
+        <w:gridCol w:w="1429"/>
+        <w:gridCol w:w="1430"/>
+        <w:gridCol w:w="1430"/>
       </w:tblGrid>
       <w:tr>
+        <w:trPr>
+          <w:trHeight w:val="303"/>
+          <w:jc w:val="center"/>
+        </w:trPr>
         <w:tc>
           <w:tcPr>
-            <w:tcW w:w="2337" w:type="dxa"/>
+            <w:tcW w:w="1429" w:type="dxa"/>
           </w:tcPr>
           <w:p>
             <w:pPr>
+              <w:spacing w:after="0" w:line="240" w:lineRule="auto"/>
+              <w:jc w:val="center"/>
               <w:rPr>
                 <w:rtl/>
               </w:rPr>
@@ -1642,20 +1651,16 @@
         </w:tc>
         <w:tc>
           <w:tcPr>
-            <w:tcW w:w="2337" w:type="dxa"/>
+            <w:tcW w:w="1429" w:type="dxa"/>
           </w:tcPr>
           <w:p>
             <w:pPr>
+              <w:spacing w:after="0" w:line="240" w:lineRule="auto"/>
+              <w:jc w:val="center"/>
               <w:rPr>
                 <w:rtl/>
               </w:rPr>
             </w:pPr>
-            <w:r>
-              <w:rPr>
-                <w:rtl/>
-              </w:rPr>
-              <w:t xml:space="preserve"> </w:t>
-            </w:r>
             <w:r>
               <w:t>s</w:t>
             </w:r>
@@ -1663,10 +1668,12 @@
         </w:tc>
         <w:tc>
           <w:tcPr>
-            <w:tcW w:w="2338" w:type="dxa"/>
+            <w:tcW w:w="1430" w:type="dxa"/>
           </w:tcPr>
           <w:p>
             <w:pPr>
+              <w:spacing w:after="0" w:line="240" w:lineRule="auto"/>
+              <w:jc w:val="center"/>
               <w:rPr>
                 <w:rtl/>
               </w:rPr>
@@ -1678,10 +1685,12 @@
         </w:tc>
         <w:tc>
           <w:tcPr>
-            <w:tcW w:w="2338" w:type="dxa"/>
+            <w:tcW w:w="1430" w:type="dxa"/>
           </w:tcPr>
           <w:p>
             <w:pPr>
+              <w:spacing w:after="0" w:line="240" w:lineRule="auto"/>
+              <w:jc w:val="center"/>
               <w:rPr>
                 <w:rtl/>
               </w:rPr>
@@ -1693,12 +1702,18 @@
         </w:tc>
       </w:tr>
       <w:tr>
+        <w:trPr>
+          <w:trHeight w:val="260"/>
+          <w:jc w:val="center"/>
+        </w:trPr>
         <w:tc>
           <w:tcPr>
-            <w:tcW w:w="2337" w:type="dxa"/>
+            <w:tcW w:w="1429" w:type="dxa"/>
           </w:tcPr>
           <w:p>
             <w:pPr>
+              <w:spacing w:after="0" w:line="240" w:lineRule="auto"/>
+              <w:jc w:val="center"/>
               <w:rPr>
                 <w:rtl/>
               </w:rPr>
@@ -1710,10 +1725,12 @@
         </w:tc>
         <w:tc>
           <w:tcPr>
-            <w:tcW w:w="2337" w:type="dxa"/>
+            <w:tcW w:w="1429" w:type="dxa"/>
           </w:tcPr>
           <w:p>
             <w:pPr>
+              <w:spacing w:after="0" w:line="240" w:lineRule="auto"/>
+              <w:jc w:val="center"/>
               <w:rPr>
                 <w:rtl/>
               </w:rPr>
@@ -1725,10 +1742,12 @@
         </w:tc>
         <w:tc>
           <w:tcPr>
-            <w:tcW w:w="2338" w:type="dxa"/>
+            <w:tcW w:w="1430" w:type="dxa"/>
           </w:tcPr>
           <w:p>
             <w:pPr>
+              <w:spacing w:after="0" w:line="240" w:lineRule="auto"/>
+              <w:jc w:val="center"/>
               <w:rPr>
                 <w:rtl/>
               </w:rPr>
@@ -1740,10 +1759,12 @@
         </w:tc>
         <w:tc>
           <w:tcPr>
-            <w:tcW w:w="2338" w:type="dxa"/>
+            <w:tcW w:w="1430" w:type="dxa"/>
           </w:tcPr>
           <w:p>
             <w:pPr>
+              <w:spacing w:after="0" w:line="240" w:lineRule="auto"/>
+              <w:jc w:val="center"/>
               <w:rPr>
                 <w:rtl/>
               </w:rPr>
@@ -1755,12 +1776,18 @@
         </w:tc>
       </w:tr>
       <w:tr>
+        <w:trPr>
+          <w:trHeight w:val="255"/>
+          <w:jc w:val="center"/>
+        </w:trPr>
         <w:tc>
           <w:tcPr>
-            <w:tcW w:w="2337" w:type="dxa"/>
+            <w:tcW w:w="1429" w:type="dxa"/>
           </w:tcPr>
           <w:p>
             <w:pPr>
+              <w:spacing w:after="0" w:line="240" w:lineRule="auto"/>
+              <w:jc w:val="center"/>
               <w:rPr>
                 <w:rtl/>
               </w:rPr>
@@ -1772,10 +1799,12 @@
         </w:tc>
         <w:tc>
           <w:tcPr>
-            <w:tcW w:w="2337" w:type="dxa"/>
+            <w:tcW w:w="1429" w:type="dxa"/>
           </w:tcPr>
           <w:p>
             <w:pPr>
+              <w:spacing w:after="0" w:line="240" w:lineRule="auto"/>
+              <w:jc w:val="center"/>
               <w:rPr>
                 <w:rtl/>
               </w:rPr>
@@ -1787,10 +1816,12 @@
         </w:tc>
         <w:tc>
           <w:tcPr>
-            <w:tcW w:w="2338" w:type="dxa"/>
+            <w:tcW w:w="1430" w:type="dxa"/>
           </w:tcPr>
           <w:p>
             <w:pPr>
+              <w:spacing w:after="0" w:line="240" w:lineRule="auto"/>
+              <w:jc w:val="center"/>
               <w:rPr>
                 <w:rtl/>
               </w:rPr>
@@ -1802,10 +1833,12 @@
         </w:tc>
         <w:tc>
           <w:tcPr>
-            <w:tcW w:w="2338" w:type="dxa"/>
+            <w:tcW w:w="1430" w:type="dxa"/>
           </w:tcPr>
           <w:p>
             <w:pPr>
+              <w:spacing w:after="0" w:line="240" w:lineRule="auto"/>
+              <w:jc w:val="center"/>
               <w:rPr>
                 <w:rtl/>
               </w:rPr>
@@ -1817,12 +1850,18 @@
         </w:tc>
       </w:tr>
       <w:tr>
+        <w:trPr>
+          <w:trHeight w:val="255"/>
+          <w:jc w:val="center"/>
+        </w:trPr>
         <w:tc>
           <w:tcPr>
-            <w:tcW w:w="2337" w:type="dxa"/>
+            <w:tcW w:w="1429" w:type="dxa"/>
           </w:tcPr>
           <w:p>
             <w:pPr>
+              <w:spacing w:after="0" w:line="240" w:lineRule="auto"/>
+              <w:jc w:val="center"/>
               <w:rPr>
                 <w:rtl/>
               </w:rPr>
@@ -1834,10 +1873,12 @@
         </w:tc>
         <w:tc>
           <w:tcPr>
-            <w:tcW w:w="2337" w:type="dxa"/>
+            <w:tcW w:w="1429" w:type="dxa"/>
           </w:tcPr>
           <w:p>
             <w:pPr>
+              <w:spacing w:after="0" w:line="240" w:lineRule="auto"/>
+              <w:jc w:val="center"/>
               <w:rPr>
                 <w:rtl/>
               </w:rPr>
@@ -1849,10 +1890,12 @@
         </w:tc>
         <w:tc>
           <w:tcPr>
-            <w:tcW w:w="2338" w:type="dxa"/>
+            <w:tcW w:w="1430" w:type="dxa"/>
           </w:tcPr>
           <w:p>
             <w:pPr>
+              <w:spacing w:after="0" w:line="240" w:lineRule="auto"/>
+              <w:jc w:val="center"/>
               <w:rPr>
                 <w:rtl/>
               </w:rPr>
@@ -1864,10 +1907,12 @@
         </w:tc>
         <w:tc>
           <w:tcPr>
-            <w:tcW w:w="2338" w:type="dxa"/>
+            <w:tcW w:w="1430" w:type="dxa"/>
           </w:tcPr>
           <w:p>
             <w:pPr>
+              <w:spacing w:after="0" w:line="240" w:lineRule="auto"/>
+              <w:jc w:val="center"/>
               <w:rPr>
                 <w:rtl/>
               </w:rPr>
@@ -1879,12 +1924,18 @@
         </w:tc>
       </w:tr>
       <w:tr>
+        <w:trPr>
+          <w:trHeight w:val="260"/>
+          <w:jc w:val="center"/>
+        </w:trPr>
         <w:tc>
           <w:tcPr>
-            <w:tcW w:w="2337" w:type="dxa"/>
+            <w:tcW w:w="1429" w:type="dxa"/>
           </w:tcPr>
           <w:p>
             <w:pPr>
+              <w:spacing w:after="0" w:line="240" w:lineRule="auto"/>
+              <w:jc w:val="center"/>
               <w:rPr>
                 <w:rtl/>
               </w:rPr>
@@ -1896,10 +1947,12 @@
         </w:tc>
         <w:tc>
           <w:tcPr>
-            <w:tcW w:w="2337" w:type="dxa"/>
+            <w:tcW w:w="1429" w:type="dxa"/>
           </w:tcPr>
           <w:p>
             <w:pPr>
+              <w:spacing w:after="0" w:line="240" w:lineRule="auto"/>
+              <w:jc w:val="center"/>
               <w:rPr>
                 <w:rtl/>
               </w:rPr>
@@ -1911,10 +1964,12 @@
         </w:tc>
         <w:tc>
           <w:tcPr>
-            <w:tcW w:w="2338" w:type="dxa"/>
+            <w:tcW w:w="1430" w:type="dxa"/>
           </w:tcPr>
           <w:p>
             <w:pPr>
+              <w:spacing w:after="0" w:line="240" w:lineRule="auto"/>
+              <w:jc w:val="center"/>
               <w:rPr>
                 <w:rtl/>
               </w:rPr>
@@ -1926,10 +1981,12 @@
         </w:tc>
         <w:tc>
           <w:tcPr>
-            <w:tcW w:w="2338" w:type="dxa"/>
+            <w:tcW w:w="1430" w:type="dxa"/>
           </w:tcPr>
           <w:p>
             <w:pPr>
+              <w:spacing w:after="0" w:line="240" w:lineRule="auto"/>
+              <w:jc w:val="center"/>
               <w:rPr>
                 <w:rtl/>
               </w:rPr>
@@ -1941,12 +1998,18 @@
         </w:tc>
       </w:tr>
       <w:tr>
+        <w:trPr>
+          <w:trHeight w:val="255"/>
+          <w:jc w:val="center"/>
+        </w:trPr>
         <w:tc>
           <w:tcPr>
-            <w:tcW w:w="2337" w:type="dxa"/>
+            <w:tcW w:w="1429" w:type="dxa"/>
           </w:tcPr>
           <w:p>
             <w:pPr>
+              <w:spacing w:after="0" w:line="240" w:lineRule="auto"/>
+              <w:jc w:val="center"/>
               <w:rPr>
                 <w:rtl/>
               </w:rPr>
@@ -1958,10 +2021,12 @@
         </w:tc>
         <w:tc>
           <w:tcPr>
-            <w:tcW w:w="2337" w:type="dxa"/>
+            <w:tcW w:w="1429" w:type="dxa"/>
           </w:tcPr>
           <w:p>
             <w:pPr>
+              <w:spacing w:after="0" w:line="240" w:lineRule="auto"/>
+              <w:jc w:val="center"/>
               <w:rPr>
                 <w:rtl/>
               </w:rPr>
@@ -1973,10 +2038,12 @@
         </w:tc>
         <w:tc>
           <w:tcPr>
-            <w:tcW w:w="2338" w:type="dxa"/>
+            <w:tcW w:w="1430" w:type="dxa"/>
           </w:tcPr>
           <w:p>
             <w:pPr>
+              <w:spacing w:after="0" w:line="240" w:lineRule="auto"/>
+              <w:jc w:val="center"/>
               <w:rPr>
                 <w:rtl/>
               </w:rPr>
@@ -1988,10 +2055,12 @@
         </w:tc>
         <w:tc>
           <w:tcPr>
-            <w:tcW w:w="2338" w:type="dxa"/>
+            <w:tcW w:w="1430" w:type="dxa"/>
           </w:tcPr>
           <w:p>
             <w:pPr>
+              <w:spacing w:after="0" w:line="240" w:lineRule="auto"/>
+              <w:jc w:val="center"/>
               <w:rPr>
                 <w:rtl/>
               </w:rPr>
@@ -2003,12 +2072,18 @@
         </w:tc>
       </w:tr>
       <w:tr>
+        <w:trPr>
+          <w:trHeight w:val="260"/>
+          <w:jc w:val="center"/>
+        </w:trPr>
         <w:tc>
           <w:tcPr>
-            <w:tcW w:w="2337" w:type="dxa"/>
+            <w:tcW w:w="1429" w:type="dxa"/>
           </w:tcPr>
           <w:p>
             <w:pPr>
+              <w:spacing w:after="0" w:line="240" w:lineRule="auto"/>
+              <w:jc w:val="center"/>
               <w:rPr>
                 <w:rtl/>
               </w:rPr>
@@ -2020,10 +2095,12 @@
         </w:tc>
         <w:tc>
           <w:tcPr>
-            <w:tcW w:w="2337" w:type="dxa"/>
+            <w:tcW w:w="1429" w:type="dxa"/>
           </w:tcPr>
           <w:p>
             <w:pPr>
+              <w:spacing w:after="0" w:line="240" w:lineRule="auto"/>
+              <w:jc w:val="center"/>
               <w:rPr>
                 <w:rtl/>
               </w:rPr>
@@ -2035,10 +2112,12 @@
         </w:tc>
         <w:tc>
           <w:tcPr>
-            <w:tcW w:w="2338" w:type="dxa"/>
+            <w:tcW w:w="1430" w:type="dxa"/>
           </w:tcPr>
           <w:p>
             <w:pPr>
+              <w:spacing w:after="0" w:line="240" w:lineRule="auto"/>
+              <w:jc w:val="center"/>
               <w:rPr>
                 <w:rtl/>
               </w:rPr>
@@ -2050,10 +2129,12 @@
         </w:tc>
         <w:tc>
           <w:tcPr>
-            <w:tcW w:w="2338" w:type="dxa"/>
+            <w:tcW w:w="1430" w:type="dxa"/>
           </w:tcPr>
           <w:p>
             <w:pPr>
+              <w:spacing w:after="0" w:line="240" w:lineRule="auto"/>
+              <w:jc w:val="center"/>
               <w:rPr>
                 <w:rtl/>
               </w:rPr>
@@ -2065,12 +2146,18 @@
         </w:tc>
       </w:tr>
       <w:tr>
+        <w:trPr>
+          <w:trHeight w:val="255"/>
+          <w:jc w:val="center"/>
+        </w:trPr>
         <w:tc>
           <w:tcPr>
-            <w:tcW w:w="2337" w:type="dxa"/>
+            <w:tcW w:w="1429" w:type="dxa"/>
           </w:tcPr>
           <w:p>
             <w:pPr>
+              <w:spacing w:after="0" w:line="240" w:lineRule="auto"/>
+              <w:jc w:val="center"/>
               <w:rPr>
                 <w:rtl/>
               </w:rPr>
@@ -2082,10 +2169,12 @@
         </w:tc>
         <w:tc>
           <w:tcPr>
-            <w:tcW w:w="2337" w:type="dxa"/>
+            <w:tcW w:w="1429" w:type="dxa"/>
           </w:tcPr>
           <w:p>
             <w:pPr>
+              <w:spacing w:after="0" w:line="240" w:lineRule="auto"/>
+              <w:jc w:val="center"/>
               <w:rPr>
                 <w:rtl/>
               </w:rPr>
@@ -2097,10 +2186,12 @@
         </w:tc>
         <w:tc>
           <w:tcPr>
-            <w:tcW w:w="2338" w:type="dxa"/>
+            <w:tcW w:w="1430" w:type="dxa"/>
           </w:tcPr>
           <w:p>
             <w:pPr>
+              <w:spacing w:after="0" w:line="240" w:lineRule="auto"/>
+              <w:jc w:val="center"/>
               <w:rPr>
                 <w:rtl/>
               </w:rPr>
@@ -2112,10 +2203,12 @@
         </w:tc>
         <w:tc>
           <w:tcPr>
-            <w:tcW w:w="2338" w:type="dxa"/>
+            <w:tcW w:w="1430" w:type="dxa"/>
           </w:tcPr>
           <w:p>
             <w:pPr>
+              <w:spacing w:after="0" w:line="240" w:lineRule="auto"/>
+              <w:jc w:val="center"/>
               <w:rPr>
                 <w:rtl/>
               </w:rPr>
@@ -2155,7 +2248,47 @@
           <w:rFonts w:hint="cs"/>
           <w:rtl/>
         </w:rPr>
-        <w:t>دو مستطیل در صفحه‌ی دو بعدی داده شده‌اند. شما می‌باست مساحت قسمت مشترک بین این دو متسطیل را پیدا کرده و حاصل را چاپ کنی</w:t>
+        <w:t>دو مستطیل در صفحه‌ی دو بعدی داده شده‌اند</w:t>
+      </w:r>
+      <w:r>
+        <w:rPr>
+          <w:rFonts w:hint="cs"/>
+          <w:rtl/>
+        </w:rPr>
+        <w:t xml:space="preserve"> که مختصات رئوس آنها از کاربر گرفته میشود (مقادیر </w:t>
+      </w:r>
+      <w:r>
+        <w:t>A, B, …</w:t>
+      </w:r>
+      <w:r>
+        <w:rPr>
+          <w:rFonts w:hint="cs"/>
+          <w:rtl/>
+          <w:lang w:bidi="fa-IR"/>
+        </w:rPr>
+        <w:t>)‌</w:t>
+      </w:r>
+      <w:r>
+        <w:rPr>
+          <w:rFonts w:hint="cs"/>
+          <w:rtl/>
+        </w:rPr>
+        <w:t xml:space="preserve">. شما می‌باست مساحت قسمت مشترک بین این دو متسطیل </w:t>
+      </w:r>
+      <w:r>
+        <w:rPr>
+          <w:rFonts w:hint="cs"/>
+          <w:rtl/>
+          <w:lang w:bidi="fa-IR"/>
+        </w:rPr>
+        <w:t xml:space="preserve">(قسمت هاشور زده شده در شکل زیر)‌ </w:t>
+      </w:r>
+      <w:r>
+        <w:rPr>
+          <w:rFonts w:hint="cs"/>
+          <w:rtl/>
+        </w:rPr>
+        <w:t>را پیدا کرده و حاصل را چاپ کنی</w:t>
       </w:r>
       <w:r>
         <w:rPr>
@@ -2180,6 +2313,92 @@
           <w:rtl/>
         </w:rPr>
       </w:pPr>
+      <w:r>
+        <w:rPr>
+          <w:noProof/>
+          <w:rtl/>
+          <w:lang w:val="ar-SA"/>
+        </w:rPr>
+        <mc:AlternateContent>
+          <mc:Choice Requires="wps">
+            <w:drawing>
+              <wp:anchor distT="0" distB="0" distL="114300" distR="114300" simplePos="0" relativeHeight="251659264" behindDoc="0" locked="0" layoutInCell="1" allowOverlap="1" wp14:anchorId="352833EB" wp14:editId="6B90769F">
+                <wp:simplePos x="0" y="0"/>
+                <wp:positionH relativeFrom="column">
+                  <wp:posOffset>1929968</wp:posOffset>
+                </wp:positionH>
+                <wp:positionV relativeFrom="paragraph">
+                  <wp:posOffset>1632761</wp:posOffset>
+                </wp:positionV>
+                <wp:extent cx="747386" cy="552531"/>
+                <wp:effectExtent l="0" t="0" r="0" b="0"/>
+                <wp:wrapNone/>
+                <wp:docPr id="25" name="Rectangle 25"/>
+                <wp:cNvGraphicFramePr/>
+                <a:graphic xmlns:a="http://schemas.openxmlformats.org/drawingml/2006/main">
+                  <a:graphicData uri="http://schemas.microsoft.com/office/word/2010/wordprocessingShape">
+                    <wps:wsp>
+                      <wps:cNvSpPr/>
+                      <wps:spPr>
+                        <a:xfrm>
+                          <a:off x="0" y="0"/>
+                          <a:ext cx="747386" cy="552531"/>
+                        </a:xfrm>
+                        <a:prstGeom prst="rect">
+                          <a:avLst/>
+                        </a:prstGeom>
+                        <a:pattFill prst="wdUpDiag">
+                          <a:fgClr>
+                            <a:schemeClr val="accent1"/>
+                          </a:fgClr>
+                          <a:bgClr>
+                            <a:schemeClr val="bg1"/>
+                          </a:bgClr>
+                        </a:pattFill>
+                        <a:ln>
+                          <a:noFill/>
+                        </a:ln>
+                      </wps:spPr>
+                      <wps:style>
+                        <a:lnRef idx="2">
+                          <a:schemeClr val="accent1">
+                            <a:shade val="50000"/>
+                          </a:schemeClr>
+                        </a:lnRef>
+                        <a:fillRef idx="1">
+                          <a:schemeClr val="accent1"/>
+                        </a:fillRef>
+                        <a:effectRef idx="0">
+                          <a:schemeClr val="accent1"/>
+                        </a:effectRef>
+                        <a:fontRef idx="minor">
+                          <a:schemeClr val="lt1"/>
+                        </a:fontRef>
+                      </wps:style>
+                      <wps:bodyPr rot="0" spcFirstLastPara="0" vertOverflow="overflow" horzOverflow="overflow" vert="horz" wrap="square" lIns="91440" tIns="45720" rIns="91440" bIns="45720" numCol="1" spcCol="0" rtlCol="0" fromWordArt="0" anchor="ctr" anchorCtr="0" forceAA="0" compatLnSpc="1">
+                        <a:prstTxWarp prst="textNoShape">
+                          <a:avLst/>
+                        </a:prstTxWarp>
+                        <a:noAutofit/>
+                      </wps:bodyPr>
+                    </wps:wsp>
+                  </a:graphicData>
+                </a:graphic>
+                <wp14:sizeRelV relativeFrom="margin">
+                  <wp14:pctHeight>0</wp14:pctHeight>
+                </wp14:sizeRelV>
+              </wp:anchor>
+            </w:drawing>
+          </mc:Choice>
+          <mc:Fallback>
+            <w:pict>
+              <v:rect w14:anchorId="2FFCC521" id="Rectangle 25" o:spid="_x0000_s1026" style="position:absolute;margin-left:151.95pt;margin-top:128.55pt;width:58.85pt;height:43.5pt;z-index:251659264;visibility:visible;mso-wrap-style:square;mso-height-percent:0;mso-wrap-distance-left:9pt;mso-wrap-distance-top:0;mso-wrap-distance-right:9pt;mso-wrap-distance-bottom:0;mso-position-horizontal:absolute;mso-position-horizontal-relative:text;mso-position-vertical:absolute;mso-position-vertical-relative:text;mso-height-percent:0;mso-height-relative:margin;v-text-anchor:middle" o:gfxdata="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" fillcolor="#4472c4 [3204]" stroked="f" strokeweight="1pt">
+                <v:fill r:id="rId8" o:title="" color2="white [3212]" type="pattern"/>
+              </v:rect>
+            </w:pict>
+          </mc:Fallback>
+        </mc:AlternateContent>
+      </w:r>
       <w:r>
         <w:rPr>
           <w:noProof/>
@@ -2201,7 +2420,7 @@
                     <pic:cNvPicPr/>
                   </pic:nvPicPr>
                   <pic:blipFill>
-                    <a:blip r:embed="rId8"/>
+                    <a:blip r:embed="rId9"/>
                     <a:stretch>
                       <a:fillRect/>
                     </a:stretch>
@@ -3728,7 +3947,43 @@
           <w:rtl/>
           <w:lang w:bidi="fa-IR"/>
         </w:rPr>
-        <w:t xml:space="preserve"> به شما داده می‌شود. برنامه‌ای بنویسید که مشخص کند </w:t>
+        <w:t xml:space="preserve"> به شما داده </w:t>
+      </w:r>
+      <w:proofErr w:type="spellStart"/>
+      <w:r>
+        <w:rPr>
+          <w:rFonts w:hint="cs"/>
+          <w:rtl/>
+          <w:lang w:bidi="fa-IR"/>
+        </w:rPr>
+        <w:t>می‌شود</w:t>
+      </w:r>
+      <w:proofErr w:type="spellEnd"/>
+      <w:r>
+        <w:rPr>
+          <w:rFonts w:hint="cs"/>
+          <w:rtl/>
+          <w:lang w:bidi="fa-IR"/>
+        </w:rPr>
+        <w:t xml:space="preserve">. </w:t>
+      </w:r>
+      <w:proofErr w:type="spellStart"/>
+      <w:r>
+        <w:rPr>
+          <w:rFonts w:hint="cs"/>
+          <w:rtl/>
+          <w:lang w:bidi="fa-IR"/>
+        </w:rPr>
+        <w:t>برنامه‌ای</w:t>
+      </w:r>
+      <w:proofErr w:type="spellEnd"/>
+      <w:r>
+        <w:rPr>
+          <w:rFonts w:hint="cs"/>
+          <w:rtl/>
+          <w:lang w:bidi="fa-IR"/>
+        </w:rPr>
+        <w:t xml:space="preserve"> بنویسید که مشخص کند </w:t>
       </w:r>
       <w:r>
         <w:rPr>
@@ -3742,13 +3997,30 @@
           <w:rtl/>
           <w:lang w:bidi="fa-IR"/>
         </w:rPr>
-        <w:t xml:space="preserve"> توانی از ۲ می‌باشد یا خیر؟</w:t>
+        <w:t xml:space="preserve"> توانی از ۲ </w:t>
+      </w:r>
+      <w:proofErr w:type="spellStart"/>
+      <w:r>
+        <w:rPr>
+          <w:rFonts w:hint="cs"/>
+          <w:rtl/>
+          <w:lang w:bidi="fa-IR"/>
+        </w:rPr>
+        <w:t>می‌باشد</w:t>
+      </w:r>
+      <w:proofErr w:type="spellEnd"/>
+      <w:r>
+        <w:rPr>
+          <w:rFonts w:hint="cs"/>
+          <w:rtl/>
+          <w:lang w:bidi="fa-IR"/>
+        </w:rPr>
+        <w:t xml:space="preserve"> یا خیر؟</w:t>
       </w:r>
     </w:p>
     <w:p>
       <w:pPr>
         <w:rPr>
-          <w:rFonts w:hint="cs"/>
           <w:lang w:bidi="fa-IR"/>
         </w:rPr>
       </w:pPr>
@@ -4979,7 +5251,43 @@
           <w:rtl/>
           <w:lang w:bidi="fa-IR"/>
         </w:rPr>
-        <w:t xml:space="preserve"> که هیچ سه نقطه‌ای از آن‌ها روی یک خط راست نیستند</w:t>
+        <w:t xml:space="preserve"> که هیچ سه </w:t>
+      </w:r>
+      <w:proofErr w:type="spellStart"/>
+      <w:r>
+        <w:rPr>
+          <w:rFonts w:hint="cs"/>
+          <w:rtl/>
+          <w:lang w:bidi="fa-IR"/>
+        </w:rPr>
+        <w:t>نقطه‌ای</w:t>
+      </w:r>
+      <w:proofErr w:type="spellEnd"/>
+      <w:r>
+        <w:rPr>
+          <w:rFonts w:hint="cs"/>
+          <w:rtl/>
+          <w:lang w:bidi="fa-IR"/>
+        </w:rPr>
+        <w:t xml:space="preserve"> از </w:t>
+      </w:r>
+      <w:proofErr w:type="spellStart"/>
+      <w:r>
+        <w:rPr>
+          <w:rFonts w:hint="cs"/>
+          <w:rtl/>
+          <w:lang w:bidi="fa-IR"/>
+        </w:rPr>
+        <w:t>آن‌ها</w:t>
+      </w:r>
+      <w:proofErr w:type="spellEnd"/>
+      <w:r>
+        <w:rPr>
+          <w:rFonts w:hint="cs"/>
+          <w:rtl/>
+          <w:lang w:bidi="fa-IR"/>
+        </w:rPr>
+        <w:t xml:space="preserve"> روی یک خط راست نیستند</w:t>
       </w:r>
       <w:r>
         <w:rPr>
@@ -4995,23 +5303,113 @@
           <w:rtl/>
           <w:lang w:bidi="fa-IR"/>
         </w:rPr>
-        <w:t xml:space="preserve">به صورت ساعتگرد </w:t>
-      </w:r>
-      <w:r>
-        <w:rPr>
-          <w:rFonts w:hint="cs"/>
-          <w:rtl/>
-          <w:lang w:bidi="fa-IR"/>
-        </w:rPr>
-        <w:t>در صفحه‌ی دو بعدی به شما داده می‌شود. برنامه‌ای بنویسی</w:t>
-      </w:r>
-      <w:r>
-        <w:rPr>
-          <w:rFonts w:hint="cs"/>
-          <w:rtl/>
-          <w:lang w:bidi="fa-IR"/>
-        </w:rPr>
-        <w:t>د که با دریافت مختصات این نقاط مشخص کند که این نقاط تشکیل مربع می‌دهند یا خیر.</w:t>
+        <w:t xml:space="preserve">به صورت </w:t>
+      </w:r>
+      <w:proofErr w:type="spellStart"/>
+      <w:r>
+        <w:rPr>
+          <w:rFonts w:hint="cs"/>
+          <w:rtl/>
+          <w:lang w:bidi="fa-IR"/>
+        </w:rPr>
+        <w:t>ساعتگرد</w:t>
+      </w:r>
+      <w:proofErr w:type="spellEnd"/>
+      <w:r>
+        <w:rPr>
+          <w:rFonts w:hint="cs"/>
+          <w:rtl/>
+          <w:lang w:bidi="fa-IR"/>
+        </w:rPr>
+        <w:t xml:space="preserve"> </w:t>
+      </w:r>
+      <w:r>
+        <w:rPr>
+          <w:rFonts w:hint="cs"/>
+          <w:rtl/>
+          <w:lang w:bidi="fa-IR"/>
+        </w:rPr>
+        <w:t xml:space="preserve">در </w:t>
+      </w:r>
+      <w:proofErr w:type="spellStart"/>
+      <w:r>
+        <w:rPr>
+          <w:rFonts w:hint="cs"/>
+          <w:rtl/>
+          <w:lang w:bidi="fa-IR"/>
+        </w:rPr>
+        <w:t>صفحه‌ی</w:t>
+      </w:r>
+      <w:proofErr w:type="spellEnd"/>
+      <w:r>
+        <w:rPr>
+          <w:rFonts w:hint="cs"/>
+          <w:rtl/>
+          <w:lang w:bidi="fa-IR"/>
+        </w:rPr>
+        <w:t xml:space="preserve"> دو بعدی به شما داده </w:t>
+      </w:r>
+      <w:proofErr w:type="spellStart"/>
+      <w:r>
+        <w:rPr>
+          <w:rFonts w:hint="cs"/>
+          <w:rtl/>
+          <w:lang w:bidi="fa-IR"/>
+        </w:rPr>
+        <w:t>می‌شود</w:t>
+      </w:r>
+      <w:proofErr w:type="spellEnd"/>
+      <w:r>
+        <w:rPr>
+          <w:rFonts w:hint="cs"/>
+          <w:rtl/>
+          <w:lang w:bidi="fa-IR"/>
+        </w:rPr>
+        <w:t xml:space="preserve">. </w:t>
+      </w:r>
+      <w:proofErr w:type="spellStart"/>
+      <w:r>
+        <w:rPr>
+          <w:rFonts w:hint="cs"/>
+          <w:rtl/>
+          <w:lang w:bidi="fa-IR"/>
+        </w:rPr>
+        <w:t>برنامه‌ای</w:t>
+      </w:r>
+      <w:proofErr w:type="spellEnd"/>
+      <w:r>
+        <w:rPr>
+          <w:rFonts w:hint="cs"/>
+          <w:rtl/>
+          <w:lang w:bidi="fa-IR"/>
+        </w:rPr>
+        <w:t xml:space="preserve"> بنویسی</w:t>
+      </w:r>
+      <w:r>
+        <w:rPr>
+          <w:rFonts w:hint="cs"/>
+          <w:rtl/>
+          <w:lang w:bidi="fa-IR"/>
+        </w:rPr>
+        <w:t xml:space="preserve">د که با دریافت مختصات این نقاط مشخص کند که این نقاط تشکیل مربع </w:t>
+      </w:r>
+      <w:proofErr w:type="spellStart"/>
+      <w:r>
+        <w:rPr>
+          <w:rFonts w:hint="cs"/>
+          <w:rtl/>
+          <w:lang w:bidi="fa-IR"/>
+        </w:rPr>
+        <w:t>می‌دهند</w:t>
+      </w:r>
+      <w:proofErr w:type="spellEnd"/>
+      <w:r>
+        <w:rPr>
+          <w:rFonts w:hint="cs"/>
+          <w:rtl/>
+          <w:lang w:bidi="fa-IR"/>
+        </w:rPr>
+        <w:t xml:space="preserve"> یا خیر.</w:t>
       </w:r>
     </w:p>
     <w:p>
@@ -6055,9 +6453,9 @@
         <mc:AlternateContent>
           <mc:Choice Requires="wps">
             <w:drawing>
-              <wp:inline distT="0" distB="0" distL="0" distR="0" wp14:anchorId="2E9D06A2" wp14:editId="51D92F87">
-                <wp:extent cx="5943600" cy="2350770"/>
-                <wp:effectExtent l="0" t="0" r="19050" b="11430"/>
+              <wp:inline distT="0" distB="0" distL="0" distR="0" wp14:anchorId="2E9D06A2" wp14:editId="6C05C283">
+                <wp:extent cx="5943600" cy="1075528"/>
+                <wp:effectExtent l="0" t="0" r="19050" b="10795"/>
                 <wp:docPr id="69" name="Rectangle: Rounded Corners 12"/>
                 <wp:cNvGraphicFramePr>
                   <a:graphicFrameLocks xmlns:a="http://schemas.openxmlformats.org/drawingml/2006/main"/>
@@ -6071,7 +6469,7 @@
                       <wps:spPr bwMode="auto">
                         <a:xfrm>
                           <a:off x="0" y="0"/>
-                          <a:ext cx="5943600" cy="2350770"/>
+                          <a:ext cx="5943600" cy="1075528"/>
                         </a:xfrm>
                         <a:prstGeom prst="roundRect">
                           <a:avLst>
@@ -6152,7 +6550,7 @@
           </mc:Choice>
           <mc:Fallback>
             <w:pict>
-              <v:roundrect w14:anchorId="2E9D06A2" id="Rectangle: Rounded Corners 12" o:spid="_x0000_s1074" style="width:468pt;height:185.1pt;visibility:visible;mso-wrap-style:square;mso-left-percent:-10001;mso-top-percent:-10001;mso-position-horizontal:absolute;mso-position-horizontal-relative:char;mso-position-vertical:absolute;mso-position-vertical-relative:line;mso-left-percent:-10001;mso-top-percent:-10001;v-text-anchor:middle" arcsize="9867f" o:gfxdata="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" fillcolor="white [3201]" strokecolor="#ed7d31 [3205]" strokeweight="1pt">
+              <v:roundrect w14:anchorId="2E9D06A2" id="Rectangle: Rounded Corners 12" o:spid="_x0000_s1074" style="width:468pt;height:84.7pt;visibility:visible;mso-wrap-style:square;mso-left-percent:-10001;mso-top-percent:-10001;mso-position-horizontal:absolute;mso-position-horizontal-relative:char;mso-position-vertical:absolute;mso-position-vertical-relative:line;mso-left-percent:-10001;mso-top-percent:-10001;v-text-anchor:middle" arcsize="9867f" o:gfxdata="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" fillcolor="white [3201]" strokecolor="#ed7d31 [3205]" strokeweight="1pt">
                 <v:stroke joinstyle="miter"/>
                 <v:textbox>
                   <w:txbxContent>
@@ -6236,9 +6634,9 @@
         <mc:AlternateContent>
           <mc:Choice Requires="wps">
             <w:drawing>
-              <wp:inline distT="0" distB="0" distL="0" distR="0" wp14:anchorId="449D3FA0" wp14:editId="385C58C0">
-                <wp:extent cx="5943600" cy="666750"/>
-                <wp:effectExtent l="0" t="0" r="19050" b="19050"/>
+              <wp:inline distT="0" distB="0" distL="0" distR="0" wp14:anchorId="449D3FA0" wp14:editId="693E31CC">
+                <wp:extent cx="5943600" cy="402820"/>
+                <wp:effectExtent l="0" t="0" r="19050" b="16510"/>
                 <wp:docPr id="70" name="Rectangle: Rounded Corners 12"/>
                 <wp:cNvGraphicFramePr>
                   <a:graphicFrameLocks xmlns:a="http://schemas.openxmlformats.org/drawingml/2006/main"/>
@@ -6252,7 +6650,7 @@
                       <wps:spPr bwMode="auto">
                         <a:xfrm>
                           <a:off x="0" y="0"/>
-                          <a:ext cx="5943600" cy="666750"/>
+                          <a:ext cx="5943600" cy="402820"/>
                         </a:xfrm>
                         <a:prstGeom prst="roundRect">
                           <a:avLst>
@@ -6301,7 +6699,7 @@
           </mc:Choice>
           <mc:Fallback>
             <w:pict>
-              <v:roundrect w14:anchorId="449D3FA0" id="_x0000_s1075" style="width:468pt;height:52.5pt;visibility:visible;mso-wrap-style:square;mso-left-percent:-10001;mso-top-percent:-10001;mso-position-horizontal:absolute;mso-position-horizontal-relative:char;mso-position-vertical:absolute;mso-position-vertical-relative:line;mso-left-percent:-10001;mso-top-percent:-10001;v-text-anchor:middle" arcsize="9867f" o:gfxdata="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" fillcolor="white [3201]" strokecolor="#ed7d31 [3205]" strokeweight="1pt">
+              <v:roundrect w14:anchorId="449D3FA0" id="_x0000_s1075" style="width:468pt;height:31.7pt;visibility:visible;mso-wrap-style:square;mso-left-percent:-10001;mso-top-percent:-10001;mso-position-horizontal:absolute;mso-position-horizontal-relative:char;mso-position-vertical:absolute;mso-position-vertical-relative:line;mso-left-percent:-10001;mso-top-percent:-10001;v-text-anchor:middle" arcsize="9867f" o:gfxdata="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" fillcolor="white [3201]" strokecolor="#ed7d31 [3205]" strokeweight="1pt">
                 <v:stroke joinstyle="miter"/>
                 <v:textbox>
                   <w:txbxContent>
@@ -6348,9 +6746,9 @@
         <mc:AlternateContent>
           <mc:Choice Requires="wps">
             <w:drawing>
-              <wp:inline distT="0" distB="0" distL="0" distR="0" wp14:anchorId="5EC09FE5" wp14:editId="2EBEE91C">
-                <wp:extent cx="5943600" cy="666750"/>
-                <wp:effectExtent l="0" t="0" r="19050" b="19050"/>
+              <wp:inline distT="0" distB="0" distL="0" distR="0" wp14:anchorId="5EC09FE5" wp14:editId="509413F8">
+                <wp:extent cx="5943600" cy="386707"/>
+                <wp:effectExtent l="0" t="0" r="19050" b="13970"/>
                 <wp:docPr id="71" name="Rectangle: Rounded Corners 12"/>
                 <wp:cNvGraphicFramePr>
                   <a:graphicFrameLocks xmlns:a="http://schemas.openxmlformats.org/drawingml/2006/main"/>
@@ -6364,7 +6762,7 @@
                       <wps:spPr bwMode="auto">
                         <a:xfrm>
                           <a:off x="0" y="0"/>
-                          <a:ext cx="5943600" cy="666750"/>
+                          <a:ext cx="5943600" cy="386707"/>
                         </a:xfrm>
                         <a:prstGeom prst="roundRect">
                           <a:avLst>
@@ -6413,7 +6811,7 @@
           </mc:Choice>
           <mc:Fallback>
             <w:pict>
-              <v:roundrect w14:anchorId="5EC09FE5" id="_x0000_s1076" style="width:468pt;height:52.5pt;visibility:visible;mso-wrap-style:square;mso-left-percent:-10001;mso-top-percent:-10001;mso-position-horizontal:absolute;mso-position-horizontal-relative:char;mso-position-vertical:absolute;mso-position-vertical-relative:line;mso-left-percent:-10001;mso-top-percent:-10001;v-text-anchor:middle" arcsize="9867f" o:gfxdata="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" fillcolor="white [3201]" strokecolor="#ed7d31 [3205]" strokeweight="1pt">
+              <v:roundrect w14:anchorId="5EC09FE5" id="_x0000_s1076" style="width:468pt;height:30.45pt;visibility:visible;mso-wrap-style:square;mso-left-percent:-10001;mso-top-percent:-10001;mso-position-horizontal:absolute;mso-position-horizontal-relative:char;mso-position-vertical:absolute;mso-position-vertical-relative:line;mso-left-percent:-10001;mso-top-percent:-10001;v-text-anchor:middle" arcsize="9867f" o:gfxdata="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" fillcolor="white [3201]" strokecolor="#ed7d31 [3205]" strokeweight="1pt">
                 <v:stroke joinstyle="miter"/>
                 <v:textbox>
                   <w:txbxContent>
@@ -6460,9 +6858,9 @@
         <mc:AlternateContent>
           <mc:Choice Requires="wps">
             <w:drawing>
-              <wp:inline distT="0" distB="0" distL="0" distR="0" wp14:anchorId="15643A73" wp14:editId="4A4DFF35">
-                <wp:extent cx="5943600" cy="666750"/>
-                <wp:effectExtent l="0" t="0" r="19050" b="19050"/>
+              <wp:inline distT="0" distB="0" distL="0" distR="0" wp14:anchorId="15643A73" wp14:editId="7F7DF0B1">
+                <wp:extent cx="5943600" cy="402819"/>
+                <wp:effectExtent l="0" t="0" r="19050" b="16510"/>
                 <wp:docPr id="72" name="Rectangle: Rounded Corners 12"/>
                 <wp:cNvGraphicFramePr>
                   <a:graphicFrameLocks xmlns:a="http://schemas.openxmlformats.org/drawingml/2006/main"/>
@@ -6476,7 +6874,7 @@
                       <wps:spPr bwMode="auto">
                         <a:xfrm>
                           <a:off x="0" y="0"/>
-                          <a:ext cx="5943600" cy="666750"/>
+                          <a:ext cx="5943600" cy="402819"/>
                         </a:xfrm>
                         <a:prstGeom prst="roundRect">
                           <a:avLst>
@@ -6525,7 +6923,7 @@
           </mc:Choice>
           <mc:Fallback>
             <w:pict>
-              <v:roundrect w14:anchorId="15643A73" id="_x0000_s1077" style="width:468pt;height:52.5pt;visibility:visible;mso-wrap-style:square;mso-left-percent:-10001;mso-top-percent:-10001;mso-position-horizontal:absolute;mso-position-horizontal-relative:char;mso-position-vertical:absolute;mso-position-vertical-relative:line;mso-left-percent:-10001;mso-top-percent:-10001;v-text-anchor:middle" arcsize="9867f" o:gfxdata="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" fillcolor="white [3201]" strokecolor="#ed7d31 [3205]" strokeweight="1pt">
+              <v:roundrect w14:anchorId="15643A73" id="_x0000_s1077" style="width:468pt;height:31.7pt;visibility:visible;mso-wrap-style:square;mso-left-percent:-10001;mso-top-percent:-10001;mso-position-horizontal:absolute;mso-position-horizontal-relative:char;mso-position-vertical:absolute;mso-position-vertical-relative:line;mso-left-percent:-10001;mso-top-percent:-10001;v-text-anchor:middle" arcsize="9867f" o:gfxdata="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" fillcolor="white [3201]" strokecolor="#ed7d31 [3205]" strokeweight="1pt">
                 <v:stroke joinstyle="miter"/>
                 <v:textbox>
                   <w:txbxContent>
@@ -6572,9 +6970,9 @@
         <mc:AlternateContent>
           <mc:Choice Requires="wps">
             <w:drawing>
-              <wp:inline distT="0" distB="0" distL="0" distR="0" wp14:anchorId="016AC4E5" wp14:editId="2EC2FEB7">
-                <wp:extent cx="5943600" cy="666750"/>
-                <wp:effectExtent l="0" t="0" r="19050" b="19050"/>
+              <wp:inline distT="0" distB="0" distL="0" distR="0" wp14:anchorId="016AC4E5" wp14:editId="7D67CC51">
+                <wp:extent cx="5943600" cy="398792"/>
+                <wp:effectExtent l="0" t="0" r="19050" b="20320"/>
                 <wp:docPr id="73" name="Rectangle: Rounded Corners 12"/>
                 <wp:cNvGraphicFramePr>
                   <a:graphicFrameLocks xmlns:a="http://schemas.openxmlformats.org/drawingml/2006/main"/>
@@ -6588,7 +6986,7 @@
                       <wps:spPr bwMode="auto">
                         <a:xfrm>
                           <a:off x="0" y="0"/>
-                          <a:ext cx="5943600" cy="666750"/>
+                          <a:ext cx="5943600" cy="398792"/>
                         </a:xfrm>
                         <a:prstGeom prst="roundRect">
                           <a:avLst>
@@ -6637,7 +7035,7 @@
           </mc:Choice>
           <mc:Fallback>
             <w:pict>
-              <v:roundrect w14:anchorId="016AC4E5" id="_x0000_s1078" style="width:468pt;height:52.5pt;visibility:visible;mso-wrap-style:square;mso-left-percent:-10001;mso-top-percent:-10001;mso-position-horizontal:absolute;mso-position-horizontal-relative:char;mso-position-vertical:absolute;mso-position-vertical-relative:line;mso-left-percent:-10001;mso-top-percent:-10001;v-text-anchor:middle" arcsize="9867f" o:gfxdata="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" fillcolor="white [3201]" strokecolor="#ed7d31 [3205]" strokeweight="1pt">
+              <v:roundrect w14:anchorId="016AC4E5" id="_x0000_s1078" style="width:468pt;height:31.4pt;visibility:visible;mso-wrap-style:square;mso-left-percent:-10001;mso-top-percent:-10001;mso-position-horizontal:absolute;mso-position-horizontal-relative:char;mso-position-vertical:absolute;mso-position-vertical-relative:line;mso-left-percent:-10001;mso-top-percent:-10001;v-text-anchor:middle" arcsize="9867f" o:gfxdata="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" fillcolor="white [3201]" strokecolor="#ed7d31 [3205]" strokeweight="1pt">
                 <v:stroke joinstyle="miter"/>
                 <v:textbox>
                   <w:txbxContent>
@@ -6684,9 +7082,9 @@
         <mc:AlternateContent>
           <mc:Choice Requires="wps">
             <w:drawing>
-              <wp:inline distT="0" distB="0" distL="0" distR="0" wp14:anchorId="347C8F57" wp14:editId="150CFAA7">
-                <wp:extent cx="5943600" cy="666750"/>
-                <wp:effectExtent l="0" t="0" r="19050" b="19050"/>
+              <wp:inline distT="0" distB="0" distL="0" distR="0" wp14:anchorId="347C8F57" wp14:editId="4618BC99">
+                <wp:extent cx="5943600" cy="439073"/>
+                <wp:effectExtent l="0" t="0" r="19050" b="18415"/>
                 <wp:docPr id="74" name="Rectangle: Rounded Corners 12"/>
                 <wp:cNvGraphicFramePr>
                   <a:graphicFrameLocks xmlns:a="http://schemas.openxmlformats.org/drawingml/2006/main"/>
@@ -6700,7 +7098,7 @@
                       <wps:spPr bwMode="auto">
                         <a:xfrm>
                           <a:off x="0" y="0"/>
-                          <a:ext cx="5943600" cy="666750"/>
+                          <a:ext cx="5943600" cy="439073"/>
                         </a:xfrm>
                         <a:prstGeom prst="roundRect">
                           <a:avLst>
@@ -6749,7 +7147,7 @@
           </mc:Choice>
           <mc:Fallback>
             <w:pict>
-              <v:roundrect w14:anchorId="347C8F57" id="_x0000_s1079" style="width:468pt;height:52.5pt;visibility:visible;mso-wrap-style:square;mso-left-percent:-10001;mso-top-percent:-10001;mso-position-horizontal:absolute;mso-position-horizontal-relative:char;mso-position-vertical:absolute;mso-position-vertical-relative:line;mso-left-percent:-10001;mso-top-percent:-10001;v-text-anchor:middle" arcsize="9867f" o:gfxdata="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" fillcolor="white [3201]" strokecolor="#ed7d31 [3205]" strokeweight="1pt">
+              <v:roundrect w14:anchorId="347C8F57" id="_x0000_s1079" style="width:468pt;height:34.55pt;visibility:visible;mso-wrap-style:square;mso-left-percent:-10001;mso-top-percent:-10001;mso-position-horizontal:absolute;mso-position-horizontal-relative:char;mso-position-vertical:absolute;mso-position-vertical-relative:line;mso-left-percent:-10001;mso-top-percent:-10001;v-text-anchor:middle" arcsize="9867f" o:gfxdata="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" fillcolor="white [3201]" strokecolor="#ed7d31 [3205]" strokeweight="1pt">
                 <v:stroke joinstyle="miter"/>
                 <v:textbox>
                   <w:txbxContent>
@@ -6776,7 +7174,6 @@
           <w:rFonts w:hint="cs"/>
           <w:rtl/>
         </w:rPr>
-        <w:lastRenderedPageBreak/>
         <w:t>و)</w:t>
       </w:r>
     </w:p>
@@ -6797,9 +7194,9 @@
         <mc:AlternateContent>
           <mc:Choice Requires="wps">
             <w:drawing>
-              <wp:inline distT="0" distB="0" distL="0" distR="0" wp14:anchorId="27F35F60" wp14:editId="35F6F3A1">
-                <wp:extent cx="5943600" cy="666750"/>
-                <wp:effectExtent l="0" t="0" r="19050" b="19050"/>
+              <wp:inline distT="0" distB="0" distL="0" distR="0" wp14:anchorId="27F35F60" wp14:editId="14765C61">
+                <wp:extent cx="5943600" cy="382678"/>
+                <wp:effectExtent l="0" t="0" r="19050" b="17780"/>
                 <wp:docPr id="75" name="Rectangle: Rounded Corners 12"/>
                 <wp:cNvGraphicFramePr>
                   <a:graphicFrameLocks xmlns:a="http://schemas.openxmlformats.org/drawingml/2006/main"/>
@@ -6813,7 +7210,7 @@
                       <wps:spPr bwMode="auto">
                         <a:xfrm>
                           <a:off x="0" y="0"/>
-                          <a:ext cx="5943600" cy="666750"/>
+                          <a:ext cx="5943600" cy="382678"/>
                         </a:xfrm>
                         <a:prstGeom prst="roundRect">
                           <a:avLst>
@@ -6862,7 +7259,7 @@
           </mc:Choice>
           <mc:Fallback>
             <w:pict>
-              <v:roundrect w14:anchorId="27F35F60" id="_x0000_s1080" style="width:468pt;height:52.5pt;visibility:visible;mso-wrap-style:square;mso-left-percent:-10001;mso-top-percent:-10001;mso-position-horizontal:absolute;mso-position-horizontal-relative:char;mso-position-vertical:absolute;mso-position-vertical-relative:line;mso-left-percent:-10001;mso-top-percent:-10001;v-text-anchor:middle" arcsize="9867f" o:gfxdata="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" fillcolor="white [3201]" strokecolor="#ed7d31 [3205]" strokeweight="1pt">
+              <v:roundrect w14:anchorId="27F35F60" id="_x0000_s1080" style="width:468pt;height:30.15pt;visibility:visible;mso-wrap-style:square;mso-left-percent:-10001;mso-top-percent:-10001;mso-position-horizontal:absolute;mso-position-horizontal-relative:char;mso-position-vertical:absolute;mso-position-vertical-relative:line;mso-left-percent:-10001;mso-top-percent:-10001;v-text-anchor:middle" arcsize="9867f" o:gfxdata="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" fillcolor="white [3201]" strokecolor="#ed7d31 [3205]" strokeweight="1pt">
                 <v:stroke joinstyle="miter"/>
                 <v:textbox>
                   <w:txbxContent>
@@ -6921,7 +7318,43 @@
           <w:rtl/>
           <w:lang w:bidi="fa-IR"/>
         </w:rPr>
-        <w:t xml:space="preserve"> لامپ دارد، او برای تست صحت این لامپ‌ها، آن‌ها را به صورت خاموش در یک ردیف قرار داده است. او در ابتدا وضعیت هر</w:t>
+        <w:t xml:space="preserve"> لامپ دارد، او برای تست صحت این </w:t>
+      </w:r>
+      <w:proofErr w:type="spellStart"/>
+      <w:r>
+        <w:rPr>
+          <w:rFonts w:hint="cs"/>
+          <w:rtl/>
+          <w:lang w:bidi="fa-IR"/>
+        </w:rPr>
+        <w:t>لامپ‌ها</w:t>
+      </w:r>
+      <w:proofErr w:type="spellEnd"/>
+      <w:r>
+        <w:rPr>
+          <w:rFonts w:hint="cs"/>
+          <w:rtl/>
+          <w:lang w:bidi="fa-IR"/>
+        </w:rPr>
+        <w:t xml:space="preserve">، </w:t>
+      </w:r>
+      <w:proofErr w:type="spellStart"/>
+      <w:r>
+        <w:rPr>
+          <w:rFonts w:hint="cs"/>
+          <w:rtl/>
+          <w:lang w:bidi="fa-IR"/>
+        </w:rPr>
+        <w:t>آن‌ها</w:t>
+      </w:r>
+      <w:proofErr w:type="spellEnd"/>
+      <w:r>
+        <w:rPr>
+          <w:rFonts w:hint="cs"/>
+          <w:rtl/>
+          <w:lang w:bidi="fa-IR"/>
+        </w:rPr>
+        <w:t xml:space="preserve"> را به صورت خاموش در یک ردیف قرار داده است. او در ابتدا هر</w:t>
       </w:r>
       <w:r>
         <w:rPr>
@@ -6937,23 +7370,105 @@
           <w:rtl/>
           <w:lang w:bidi="fa-IR"/>
         </w:rPr>
-        <w:t xml:space="preserve"> (اگر خاموش باشد آن را روشن و اگر روشن باشد آن را خاموش نمی‌نماید)</w:t>
-      </w:r>
-      <w:r>
-        <w:rPr>
-          <w:rFonts w:hint="cs"/>
-          <w:rtl/>
-          <w:lang w:bidi="fa-IR"/>
-        </w:rPr>
-        <w:t xml:space="preserve"> می‌دهد، در ادامه یک لامپ در میان وضعیت آن‌ها را </w:t>
-      </w:r>
-      <w:r>
-        <w:rPr>
-          <w:rFonts w:hint="cs"/>
-          <w:rtl/>
-          <w:lang w:bidi="fa-IR"/>
-        </w:rPr>
-        <w:t xml:space="preserve">وضعیت آن‌ها را تغییر می‌دهد و به همین ترتیب. فرض کنید او این کار را </w:t>
+        <w:t xml:space="preserve"> (اگر خاموش باشد آن را روشن و اگر روشن باشد آن را خاموش </w:t>
+      </w:r>
+      <w:bookmarkStart w:id="0" w:name="_GoBack"/>
+      <w:bookmarkEnd w:id="0"/>
+      <w:proofErr w:type="spellStart"/>
+      <w:r>
+        <w:rPr>
+          <w:rFonts w:hint="cs"/>
+          <w:rtl/>
+          <w:lang w:bidi="fa-IR"/>
+        </w:rPr>
+        <w:t>می‌نماید</w:t>
+      </w:r>
+      <w:proofErr w:type="spellEnd"/>
+      <w:r>
+        <w:rPr>
+          <w:rFonts w:hint="cs"/>
+          <w:rtl/>
+          <w:lang w:bidi="fa-IR"/>
+        </w:rPr>
+        <w:t>)</w:t>
+      </w:r>
+      <w:r>
+        <w:rPr>
+          <w:rFonts w:hint="cs"/>
+          <w:rtl/>
+          <w:lang w:bidi="fa-IR"/>
+        </w:rPr>
+        <w:t xml:space="preserve"> </w:t>
+      </w:r>
+      <w:proofErr w:type="spellStart"/>
+      <w:r>
+        <w:rPr>
+          <w:rFonts w:hint="cs"/>
+          <w:rtl/>
+          <w:lang w:bidi="fa-IR"/>
+        </w:rPr>
+        <w:t>می‌دهد</w:t>
+      </w:r>
+      <w:proofErr w:type="spellEnd"/>
+      <w:r>
+        <w:rPr>
+          <w:rFonts w:hint="cs"/>
+          <w:rtl/>
+          <w:lang w:bidi="fa-IR"/>
+        </w:rPr>
+        <w:t xml:space="preserve">، </w:t>
+      </w:r>
+      <w:r>
+        <w:rPr>
+          <w:rFonts w:hint="cs"/>
+          <w:rtl/>
+          <w:lang w:bidi="fa-IR"/>
+        </w:rPr>
+        <w:t xml:space="preserve">در ادامه یک لامپ در میان </w:t>
+      </w:r>
+      <w:r>
+        <w:rPr>
+          <w:rFonts w:hint="cs"/>
+          <w:rtl/>
+          <w:lang w:bidi="fa-IR"/>
+        </w:rPr>
+        <w:t xml:space="preserve">وضعیت </w:t>
+      </w:r>
+      <w:proofErr w:type="spellStart"/>
+      <w:r>
+        <w:rPr>
+          <w:rFonts w:hint="cs"/>
+          <w:rtl/>
+          <w:lang w:bidi="fa-IR"/>
+        </w:rPr>
+        <w:t>آن‌ها</w:t>
+      </w:r>
+      <w:proofErr w:type="spellEnd"/>
+      <w:r>
+        <w:rPr>
+          <w:rFonts w:hint="cs"/>
+          <w:rtl/>
+          <w:lang w:bidi="fa-IR"/>
+        </w:rPr>
+        <w:t xml:space="preserve"> را تغییر </w:t>
+      </w:r>
+      <w:proofErr w:type="spellStart"/>
+      <w:r>
+        <w:rPr>
+          <w:rFonts w:hint="cs"/>
+          <w:rtl/>
+          <w:lang w:bidi="fa-IR"/>
+        </w:rPr>
+        <w:t>می‌دهد</w:t>
+      </w:r>
+      <w:proofErr w:type="spellEnd"/>
+      <w:r>
+        <w:rPr>
+          <w:rFonts w:hint="cs"/>
+          <w:rtl/>
+          <w:lang w:bidi="fa-IR"/>
+        </w:rPr>
+        <w:t xml:space="preserve"> و به همین ترتیب. فرض کنید او این کار را </w:t>
       </w:r>
       <w:r>
         <w:rPr>
@@ -6967,7 +7482,25 @@
           <w:rtl/>
           <w:lang w:bidi="fa-IR"/>
         </w:rPr>
-        <w:t xml:space="preserve"> بار انجام می‌دهد. در این صورت </w:t>
+        <w:t xml:space="preserve"> بار انجام </w:t>
+      </w:r>
+      <w:proofErr w:type="spellStart"/>
+      <w:r>
+        <w:rPr>
+          <w:rFonts w:hint="cs"/>
+          <w:rtl/>
+          <w:lang w:bidi="fa-IR"/>
+        </w:rPr>
+        <w:t>می‌دهد</w:t>
+      </w:r>
+      <w:proofErr w:type="spellEnd"/>
+      <w:r>
+        <w:rPr>
+          <w:rFonts w:hint="cs"/>
+          <w:rtl/>
+          <w:lang w:bidi="fa-IR"/>
+        </w:rPr>
+        <w:t xml:space="preserve">. در این صورت </w:t>
       </w:r>
       <w:r>
         <w:rPr>
@@ -7045,6 +7578,7 @@
         <w:rPr>
           <w:lang w:bidi="fa-IR"/>
         </w:rPr>
+        <w:lastRenderedPageBreak/>
         <w:t>After second round, the three bulbs are [on, off, on].</w:t>
       </w:r>
     </w:p>
@@ -7077,15 +7611,67 @@
           <w:rtl/>
           <w:lang w:bidi="fa-IR"/>
         </w:rPr>
-        <w:t>پرهام قصد دارد در نهایت چه تعداد لامپ روشن می‌مانند.</w:t>
-      </w:r>
-      <w:r>
-        <w:rPr>
-          <w:rFonts w:hint="cs"/>
-          <w:rtl/>
-          <w:lang w:bidi="fa-IR"/>
-        </w:rPr>
-        <w:t xml:space="preserve"> برنامه‌ای بنویسید که </w:t>
+        <w:t>پرهام قصد دارد</w:t>
+      </w:r>
+      <w:r>
+        <w:rPr>
+          <w:rFonts w:hint="cs"/>
+          <w:rtl/>
+          <w:lang w:bidi="fa-IR"/>
+        </w:rPr>
+        <w:t xml:space="preserve"> بداند،</w:t>
+      </w:r>
+      <w:r>
+        <w:rPr>
+          <w:rFonts w:hint="cs"/>
+          <w:rtl/>
+          <w:lang w:bidi="fa-IR"/>
+        </w:rPr>
+        <w:t xml:space="preserve"> در نهایت چه تعداد لامپ روشن </w:t>
+      </w:r>
+      <w:proofErr w:type="spellStart"/>
+      <w:r>
+        <w:rPr>
+          <w:rFonts w:hint="cs"/>
+          <w:rtl/>
+          <w:lang w:bidi="fa-IR"/>
+        </w:rPr>
+        <w:t>می‌مانند</w:t>
+      </w:r>
+      <w:proofErr w:type="spellEnd"/>
+      <w:r>
+        <w:rPr>
+          <w:rFonts w:hint="cs"/>
+          <w:rtl/>
+          <w:lang w:bidi="fa-IR"/>
+        </w:rPr>
+        <w:t>.</w:t>
+      </w:r>
+      <w:r>
+        <w:rPr>
+          <w:rFonts w:hint="cs"/>
+          <w:rtl/>
+          <w:lang w:bidi="fa-IR"/>
+        </w:rPr>
+        <w:t xml:space="preserve"> </w:t>
+      </w:r>
+      <w:proofErr w:type="spellStart"/>
+      <w:r>
+        <w:rPr>
+          <w:rFonts w:hint="cs"/>
+          <w:rtl/>
+          <w:lang w:bidi="fa-IR"/>
+        </w:rPr>
+        <w:t>برنامه‌ای</w:t>
+      </w:r>
+      <w:proofErr w:type="spellEnd"/>
+      <w:r>
+        <w:rPr>
+          <w:rFonts w:hint="cs"/>
+          <w:rtl/>
+          <w:lang w:bidi="fa-IR"/>
+        </w:rPr>
+        <w:t xml:space="preserve"> بنویسید که </w:t>
       </w:r>
       <w:r>
         <w:rPr>
@@ -7127,7 +7713,43 @@
           <w:rtl/>
           <w:lang w:bidi="fa-IR"/>
         </w:rPr>
-        <w:t xml:space="preserve"> تعداد لامپ‌هایی که در آخر روشن می‌مانند را مشخص کند.</w:t>
+        <w:t xml:space="preserve"> تعداد </w:t>
+      </w:r>
+      <w:proofErr w:type="spellStart"/>
+      <w:r>
+        <w:rPr>
+          <w:rFonts w:hint="cs"/>
+          <w:rtl/>
+          <w:lang w:bidi="fa-IR"/>
+        </w:rPr>
+        <w:t>لامپ‌هایی</w:t>
+      </w:r>
+      <w:proofErr w:type="spellEnd"/>
+      <w:r>
+        <w:rPr>
+          <w:rFonts w:hint="cs"/>
+          <w:rtl/>
+          <w:lang w:bidi="fa-IR"/>
+        </w:rPr>
+        <w:t xml:space="preserve"> که در آخر روشن </w:t>
+      </w:r>
+      <w:proofErr w:type="spellStart"/>
+      <w:r>
+        <w:rPr>
+          <w:rFonts w:hint="cs"/>
+          <w:rtl/>
+          <w:lang w:bidi="fa-IR"/>
+        </w:rPr>
+        <w:t>می‌مانند</w:t>
+      </w:r>
+      <w:proofErr w:type="spellEnd"/>
+      <w:r>
+        <w:rPr>
+          <w:rFonts w:hint="cs"/>
+          <w:rtl/>
+          <w:lang w:bidi="fa-IR"/>
+        </w:rPr>
+        <w:t xml:space="preserve"> را مشخص کند.</w:t>
       </w:r>
     </w:p>
     <w:p>
@@ -7949,7 +8571,7 @@
                     <pic:cNvPicPr/>
                   </pic:nvPicPr>
                   <pic:blipFill>
-                    <a:blip r:embed="rId9"/>
+                    <a:blip r:embed="rId10"/>
                     <a:stretch>
                       <a:fillRect/>
                     </a:stretch>
@@ -7982,7 +8604,6 @@
           <w:rFonts w:hint="cs"/>
           <w:rtl/>
         </w:rPr>
-        <w:lastRenderedPageBreak/>
         <w:t>سوال ۷ (امتیازی)</w:t>
       </w:r>
     </w:p>
@@ -8030,15 +8651,141 @@
           <w:rtl/>
           <w:lang w:bidi="fa-IR"/>
         </w:rPr>
-        <w:t xml:space="preserve"> شماره‌گذاری شده‌اند،</w:t>
-      </w:r>
-      <w:r>
-        <w:rPr>
-          <w:rFonts w:hint="cs"/>
-          <w:rtl/>
-          <w:lang w:bidi="fa-IR"/>
-        </w:rPr>
-        <w:t xml:space="preserve"> در اختیار داریم. یکی از نوشابه‌ها سمی است! هر پیشمرگ می‌تواند از یک یا همه‌ی لیوان‌ها بخورد اما ۱۵ دقیقه زمان لازم است تا زندگی یا مرگ او مشخص شود.</w:t>
+        <w:t xml:space="preserve"> </w:t>
+      </w:r>
+      <w:proofErr w:type="spellStart"/>
+      <w:r>
+        <w:rPr>
+          <w:rFonts w:hint="cs"/>
+          <w:rtl/>
+          <w:lang w:bidi="fa-IR"/>
+        </w:rPr>
+        <w:t>شماره‌گذاری</w:t>
+      </w:r>
+      <w:proofErr w:type="spellEnd"/>
+      <w:r>
+        <w:rPr>
+          <w:rFonts w:hint="cs"/>
+          <w:rtl/>
+          <w:lang w:bidi="fa-IR"/>
+        </w:rPr>
+        <w:t xml:space="preserve"> </w:t>
+      </w:r>
+      <w:proofErr w:type="spellStart"/>
+      <w:r>
+        <w:rPr>
+          <w:rFonts w:hint="cs"/>
+          <w:rtl/>
+          <w:lang w:bidi="fa-IR"/>
+        </w:rPr>
+        <w:t>شده‌اند</w:t>
+      </w:r>
+      <w:proofErr w:type="spellEnd"/>
+      <w:r>
+        <w:rPr>
+          <w:rFonts w:hint="cs"/>
+          <w:rtl/>
+          <w:lang w:bidi="fa-IR"/>
+        </w:rPr>
+        <w:t>،</w:t>
+      </w:r>
+      <w:r>
+        <w:rPr>
+          <w:rFonts w:hint="cs"/>
+          <w:rtl/>
+          <w:lang w:bidi="fa-IR"/>
+        </w:rPr>
+        <w:t xml:space="preserve"> در اختیار داریم. یکی از </w:t>
+      </w:r>
+      <w:proofErr w:type="spellStart"/>
+      <w:r>
+        <w:rPr>
+          <w:rFonts w:hint="cs"/>
+          <w:rtl/>
+          <w:lang w:bidi="fa-IR"/>
+        </w:rPr>
+        <w:t>نوشابه‌ها</w:t>
+      </w:r>
+      <w:proofErr w:type="spellEnd"/>
+      <w:r>
+        <w:rPr>
+          <w:rFonts w:hint="cs"/>
+          <w:rtl/>
+          <w:lang w:bidi="fa-IR"/>
+        </w:rPr>
+        <w:t xml:space="preserve"> سمی است! هر </w:t>
+      </w:r>
+      <w:proofErr w:type="spellStart"/>
+      <w:r>
+        <w:rPr>
+          <w:rFonts w:hint="cs"/>
+          <w:rtl/>
+          <w:lang w:bidi="fa-IR"/>
+        </w:rPr>
+        <w:t>پیشمرگ</w:t>
+      </w:r>
+      <w:proofErr w:type="spellEnd"/>
+      <w:r>
+        <w:rPr>
+          <w:rFonts w:hint="cs"/>
+          <w:rtl/>
+          <w:lang w:bidi="fa-IR"/>
+        </w:rPr>
+        <w:t xml:space="preserve"> </w:t>
+      </w:r>
+      <w:proofErr w:type="spellStart"/>
+      <w:r>
+        <w:rPr>
+          <w:rFonts w:hint="cs"/>
+          <w:rtl/>
+          <w:lang w:bidi="fa-IR"/>
+        </w:rPr>
+        <w:t>می‌تواند</w:t>
+      </w:r>
+      <w:proofErr w:type="spellEnd"/>
+      <w:r>
+        <w:rPr>
+          <w:rFonts w:hint="cs"/>
+          <w:rtl/>
+          <w:lang w:bidi="fa-IR"/>
+        </w:rPr>
+        <w:t xml:space="preserve"> از یک یا </w:t>
+      </w:r>
+      <w:proofErr w:type="spellStart"/>
+      <w:r>
+        <w:rPr>
+          <w:rFonts w:hint="cs"/>
+          <w:rtl/>
+          <w:lang w:bidi="fa-IR"/>
+        </w:rPr>
+        <w:t>همه‌ی</w:t>
+      </w:r>
+      <w:proofErr w:type="spellEnd"/>
+      <w:r>
+        <w:rPr>
+          <w:rFonts w:hint="cs"/>
+          <w:rtl/>
+          <w:lang w:bidi="fa-IR"/>
+        </w:rPr>
+        <w:t xml:space="preserve"> </w:t>
+      </w:r>
+      <w:proofErr w:type="spellStart"/>
+      <w:r>
+        <w:rPr>
+          <w:rFonts w:hint="cs"/>
+          <w:rtl/>
+          <w:lang w:bidi="fa-IR"/>
+        </w:rPr>
+        <w:t>لیوان‌ها</w:t>
+      </w:r>
+      <w:proofErr w:type="spellEnd"/>
+      <w:r>
+        <w:rPr>
+          <w:rFonts w:hint="cs"/>
+          <w:rtl/>
+          <w:lang w:bidi="fa-IR"/>
+        </w:rPr>
+        <w:t xml:space="preserve"> بخورد اما ۱۵ دقیقه زمان لازم است تا زندگی یا مرگ او مشخص شود.</w:t>
       </w:r>
       <w:r>
         <w:rPr>
@@ -8056,13 +8803,23 @@
         </w:rPr>
         <w:t xml:space="preserve"> </w:t>
       </w:r>
-      <w:r>
-        <w:rPr>
-          <w:rFonts w:hint="cs"/>
-          <w:rtl/>
-          <w:lang w:bidi="fa-IR"/>
-        </w:rPr>
-        <w:t xml:space="preserve">برنامه‌ای بنویسید که با دریافت </w:t>
+      <w:proofErr w:type="spellStart"/>
+      <w:r>
+        <w:rPr>
+          <w:rFonts w:hint="cs"/>
+          <w:rtl/>
+          <w:lang w:bidi="fa-IR"/>
+        </w:rPr>
+        <w:t>برنامه‌ای</w:t>
+      </w:r>
+      <w:proofErr w:type="spellEnd"/>
+      <w:r>
+        <w:rPr>
+          <w:rFonts w:hint="cs"/>
+          <w:rtl/>
+          <w:lang w:bidi="fa-IR"/>
+        </w:rPr>
+        <w:t xml:space="preserve"> بنویسید که با دریافت </w:t>
       </w:r>
       <w:r>
         <w:rPr>
@@ -8108,7 +8865,25 @@
           <w:rtl/>
           <w:lang w:bidi="fa-IR"/>
         </w:rPr>
-        <w:t xml:space="preserve"> حداقل تعداد پیشمرگ‌ها را مشخص کند.</w:t>
+        <w:t xml:space="preserve"> حداقل تعداد </w:t>
+      </w:r>
+      <w:proofErr w:type="spellStart"/>
+      <w:r>
+        <w:rPr>
+          <w:rFonts w:hint="cs"/>
+          <w:rtl/>
+          <w:lang w:bidi="fa-IR"/>
+        </w:rPr>
+        <w:t>پیشمرگ‌ها</w:t>
+      </w:r>
+      <w:proofErr w:type="spellEnd"/>
+      <w:r>
+        <w:rPr>
+          <w:rFonts w:hint="cs"/>
+          <w:rtl/>
+          <w:lang w:bidi="fa-IR"/>
+        </w:rPr>
+        <w:t xml:space="preserve"> را مشخص کند.</w:t>
       </w:r>
     </w:p>
     <w:p>
@@ -8532,6 +9307,7 @@
           <w:rtl/>
           <w:lang w:bidi="fa-IR"/>
         </w:rPr>
+        <w:lastRenderedPageBreak/>
         <w:t xml:space="preserve">به طور مثال اگر دو لیوان در اختیار داشته باشیم، </w:t>
       </w:r>
       <w:r>
@@ -8548,7 +9324,97 @@
           <w:rtl/>
           <w:lang w:bidi="fa-IR"/>
         </w:rPr>
-        <w:t xml:space="preserve"> را به یک پیشمرگ داده و ۱۵ دقیقه صبر می‌کنیم. بعد از ۱۵ دقیقه اگر پیشمرگ زنده باشد لیوانی که پیشمرگ از آن نخورده است </w:t>
+        <w:t xml:space="preserve"> را به یک </w:t>
+      </w:r>
+      <w:proofErr w:type="spellStart"/>
+      <w:r>
+        <w:rPr>
+          <w:rFonts w:hint="cs"/>
+          <w:rtl/>
+          <w:lang w:bidi="fa-IR"/>
+        </w:rPr>
+        <w:t>پیشمرگ</w:t>
+      </w:r>
+      <w:proofErr w:type="spellEnd"/>
+      <w:r>
+        <w:rPr>
+          <w:rFonts w:hint="cs"/>
+          <w:rtl/>
+          <w:lang w:bidi="fa-IR"/>
+        </w:rPr>
+        <w:t xml:space="preserve"> داده و ۱۵ دقیقه صبر </w:t>
+      </w:r>
+      <w:proofErr w:type="spellStart"/>
+      <w:r>
+        <w:rPr>
+          <w:rFonts w:hint="cs"/>
+          <w:rtl/>
+          <w:lang w:bidi="fa-IR"/>
+        </w:rPr>
+        <w:t>می‌کنیم</w:t>
+      </w:r>
+      <w:proofErr w:type="spellEnd"/>
+      <w:r>
+        <w:rPr>
+          <w:rFonts w:hint="cs"/>
+          <w:rtl/>
+          <w:lang w:bidi="fa-IR"/>
+        </w:rPr>
+        <w:t xml:space="preserve">. بعد از ۱۵ دقیقه اگر </w:t>
+      </w:r>
+      <w:proofErr w:type="spellStart"/>
+      <w:r>
+        <w:rPr>
+          <w:rFonts w:hint="cs"/>
+          <w:rtl/>
+          <w:lang w:bidi="fa-IR"/>
+        </w:rPr>
+        <w:t>پیشمرگ</w:t>
+      </w:r>
+      <w:proofErr w:type="spellEnd"/>
+      <w:r>
+        <w:rPr>
+          <w:rFonts w:hint="cs"/>
+          <w:rtl/>
+          <w:lang w:bidi="fa-IR"/>
+        </w:rPr>
+        <w:t xml:space="preserve"> زنده باشد </w:t>
+      </w:r>
+      <w:proofErr w:type="spellStart"/>
+      <w:r>
+        <w:rPr>
+          <w:rFonts w:hint="cs"/>
+          <w:rtl/>
+          <w:lang w:bidi="fa-IR"/>
+        </w:rPr>
+        <w:t>لیوانی</w:t>
+      </w:r>
+      <w:proofErr w:type="spellEnd"/>
+      <w:r>
+        <w:rPr>
+          <w:rFonts w:hint="cs"/>
+          <w:rtl/>
+          <w:lang w:bidi="fa-IR"/>
+        </w:rPr>
+        <w:t xml:space="preserve"> که </w:t>
+      </w:r>
+      <w:proofErr w:type="spellStart"/>
+      <w:r>
+        <w:rPr>
+          <w:rFonts w:hint="cs"/>
+          <w:rtl/>
+          <w:lang w:bidi="fa-IR"/>
+        </w:rPr>
+        <w:t>پیشمرگ</w:t>
+      </w:r>
+      <w:proofErr w:type="spellEnd"/>
+      <w:r>
+        <w:rPr>
+          <w:rFonts w:hint="cs"/>
+          <w:rtl/>
+          <w:lang w:bidi="fa-IR"/>
+        </w:rPr>
+        <w:t xml:space="preserve"> از آن نخورده است </w:t>
       </w:r>
       <w:r>
         <w:rPr>
@@ -8564,7 +9430,43 @@
           <w:rtl/>
           <w:lang w:bidi="fa-IR"/>
         </w:rPr>
-        <w:t>سمی است و در غیر این صورت لیوانی که پیشمرگ از آن خورده است</w:t>
+        <w:t xml:space="preserve">سمی است و در غیر این صورت </w:t>
+      </w:r>
+      <w:proofErr w:type="spellStart"/>
+      <w:r>
+        <w:rPr>
+          <w:rFonts w:hint="cs"/>
+          <w:rtl/>
+          <w:lang w:bidi="fa-IR"/>
+        </w:rPr>
+        <w:t>لیوانی</w:t>
+      </w:r>
+      <w:proofErr w:type="spellEnd"/>
+      <w:r>
+        <w:rPr>
+          <w:rFonts w:hint="cs"/>
+          <w:rtl/>
+          <w:lang w:bidi="fa-IR"/>
+        </w:rPr>
+        <w:t xml:space="preserve"> که </w:t>
+      </w:r>
+      <w:proofErr w:type="spellStart"/>
+      <w:r>
+        <w:rPr>
+          <w:rFonts w:hint="cs"/>
+          <w:rtl/>
+          <w:lang w:bidi="fa-IR"/>
+        </w:rPr>
+        <w:t>پیشمرگ</w:t>
+      </w:r>
+      <w:proofErr w:type="spellEnd"/>
+      <w:r>
+        <w:rPr>
+          <w:rFonts w:hint="cs"/>
+          <w:rtl/>
+          <w:lang w:bidi="fa-IR"/>
+        </w:rPr>
+        <w:t xml:space="preserve"> از آن خورده است</w:t>
       </w:r>
       <w:r>
         <w:rPr>
@@ -8990,8 +9892,6 @@
           <w:lang w:bidi="fa-IR"/>
         </w:rPr>
       </w:pPr>
-      <w:bookmarkStart w:id="0" w:name="_GoBack"/>
-      <w:bookmarkEnd w:id="0"/>
       <w:r>
         <w:rPr>
           <w:noProof/>
@@ -9014,7 +9914,7 @@
                     <pic:cNvPicPr/>
                   </pic:nvPicPr>
                   <pic:blipFill>
-                    <a:blip r:embed="rId9"/>
+                    <a:blip r:embed="rId10"/>
                     <a:stretch>
                       <a:fillRect/>
                     </a:stretch>
@@ -9047,16 +9947,15 @@
       <w:pPr>
         <w:bidi w:val="0"/>
         <w:rPr>
-          <w:rFonts w:hint="cs"/>
           <w:lang w:bidi="fa-IR"/>
         </w:rPr>
       </w:pPr>
     </w:p>
     <w:sectPr>
-      <w:headerReference w:type="default" r:id="rId10"/>
-      <w:footerReference w:type="default" r:id="rId11"/>
-      <w:headerReference w:type="first" r:id="rId12"/>
-      <w:footerReference w:type="first" r:id="rId13"/>
+      <w:headerReference w:type="default" r:id="rId11"/>
+      <w:footerReference w:type="default" r:id="rId12"/>
+      <w:headerReference w:type="first" r:id="rId13"/>
+      <w:footerReference w:type="first" r:id="rId14"/>
       <w:pgSz w:w="12240" w:h="15840"/>
       <w:pgMar w:top="1440" w:right="1440" w:bottom="1440" w:left="1440" w:header="720" w:footer="720" w:gutter="0"/>
       <w:pgBorders w:offsetFrom="page">
@@ -9515,7 +10414,17 @@
         <w:szCs w:val="24"/>
         <w:rtl/>
       </w:rPr>
-      <w:t xml:space="preserve"> مبانی کامپیوتر و برنامه</w:t>
+      <w:t xml:space="preserve"> مبانی کامپیوتر و </w:t>
+    </w:r>
+    <w:proofErr w:type="spellStart"/>
+    <w:r>
+      <w:rPr>
+        <w:color w:val="404040" w:themeColor="text1" w:themeTint="BF"/>
+        <w:sz w:val="24"/>
+        <w:szCs w:val="24"/>
+        <w:rtl/>
+      </w:rPr>
+      <w:t>برنامه</w:t>
     </w:r>
     <w:r>
       <w:rPr>
@@ -9538,6 +10447,7 @@
       </w:rPr>
       <w:t>ی</w:t>
     </w:r>
+    <w:proofErr w:type="spellEnd"/>
     <w:r>
       <w:rPr>
         <w:smallCaps/>
@@ -9723,7 +10633,14 @@
             <w:rPr>
               <w:rtl/>
             </w:rPr>
-            <w:t xml:space="preserve"> مبانی کامپیوتر و برنامه</w:t>
+            <w:t xml:space="preserve"> مبانی کامپیوتر و </w:t>
+          </w:r>
+          <w:proofErr w:type="spellStart"/>
+          <w:r>
+            <w:rPr>
+              <w:rtl/>
+            </w:rPr>
+            <w:t>برنامه</w:t>
           </w:r>
           <w:r>
             <w:rPr>
@@ -9732,6 +10649,7 @@
             </w:rPr>
             <w:t>نویسی</w:t>
           </w:r>
+          <w:proofErr w:type="spellEnd"/>
         </w:p>
         <w:p>
           <w:pPr>
@@ -11430,7 +12348,7 @@
 </file>
 
 <file path=customXml/itemProps1.xml><?xml version="1.0" encoding="utf-8"?>
-<ds:datastoreItem xmlns:ds="http://schemas.openxmlformats.org/officeDocument/2006/customXml" ds:itemID="{B9E3E6A1-6FCA-427D-8AC7-FF8859F43407}">
+<ds:datastoreItem xmlns:ds="http://schemas.openxmlformats.org/officeDocument/2006/customXml" ds:itemID="{29EB0DCF-22A0-4C8F-BD0D-FD0BD6D2D380}">
   <ds:schemaRefs>
     <ds:schemaRef ds:uri="http://schemas.openxmlformats.org/officeDocument/2006/bibliography"/>
   </ds:schemaRefs>

</xml_diff>

<commit_message>
fix: Correct Some Issues
</commit_message>
<xml_diff>
--- a/Fall-2019/HW-3/HW-3.docx
+++ b/Fall-2019/HW-3/HW-3.docx
@@ -1358,11 +1358,9 @@
         </w:rPr>
         <w:t xml:space="preserve"> هستند و منظور از </w:t>
       </w:r>
-      <w:proofErr w:type="spellStart"/>
       <w:r>
         <w:t>st</w:t>
       </w:r>
-      <w:proofErr w:type="spellEnd"/>
       <w:r>
         <w:rPr>
           <w:rtl/>
@@ -2273,7 +2271,24 @@
           <w:rFonts w:hint="cs"/>
           <w:rtl/>
         </w:rPr>
-        <w:t xml:space="preserve">. شما می‌باست مساحت قسمت مشترک بین این دو متسطیل </w:t>
+        <w:t>. شما می‌با</w:t>
+      </w:r>
+      <w:r>
+        <w:rPr>
+          <w:rFonts w:hint="cs"/>
+          <w:rtl/>
+          <w:lang w:bidi="fa-IR"/>
+        </w:rPr>
+        <w:t>ی</w:t>
+      </w:r>
+      <w:bookmarkStart w:id="0" w:name="_GoBack"/>
+      <w:bookmarkEnd w:id="0"/>
+      <w:r>
+        <w:rPr>
+          <w:rFonts w:hint="cs"/>
+          <w:rtl/>
+        </w:rPr>
+        <w:t xml:space="preserve">ست مساحت قسمت مشترک بین این دو متسطیل </w:t>
       </w:r>
       <w:r>
         <w:rPr>
@@ -3789,7 +3804,7 @@
                                 <w:pStyle w:val="Code"/>
                               </w:pPr>
                               <w:r>
-                                <w:t>45</w:t>
+                                <w:t>6</w:t>
                               </w:r>
                             </w:p>
                           </w:txbxContent>
@@ -3866,7 +3881,7 @@
                           <w:pStyle w:val="Code"/>
                         </w:pPr>
                         <w:r>
-                          <w:t>45</w:t>
+                          <w:t>6</w:t>
                         </w:r>
                       </w:p>
                     </w:txbxContent>
@@ -3947,75 +3962,21 @@
           <w:rtl/>
           <w:lang w:bidi="fa-IR"/>
         </w:rPr>
-        <w:t xml:space="preserve"> به شما داده </w:t>
-      </w:r>
-      <w:proofErr w:type="spellStart"/>
+        <w:t xml:space="preserve"> به شما داده می‌شود. برنامه‌ای بنویسید که مشخص کند </w:t>
+      </w:r>
+      <w:r>
+        <w:rPr>
+          <w:lang w:bidi="fa-IR"/>
+        </w:rPr>
+        <w:t>n</w:t>
+      </w:r>
       <w:r>
         <w:rPr>
           <w:rFonts w:hint="cs"/>
           <w:rtl/>
           <w:lang w:bidi="fa-IR"/>
         </w:rPr>
-        <w:t>می‌شود</w:t>
-      </w:r>
-      <w:proofErr w:type="spellEnd"/>
-      <w:r>
-        <w:rPr>
-          <w:rFonts w:hint="cs"/>
-          <w:rtl/>
-          <w:lang w:bidi="fa-IR"/>
-        </w:rPr>
-        <w:t xml:space="preserve">. </w:t>
-      </w:r>
-      <w:proofErr w:type="spellStart"/>
-      <w:r>
-        <w:rPr>
-          <w:rFonts w:hint="cs"/>
-          <w:rtl/>
-          <w:lang w:bidi="fa-IR"/>
-        </w:rPr>
-        <w:t>برنامه‌ای</w:t>
-      </w:r>
-      <w:proofErr w:type="spellEnd"/>
-      <w:r>
-        <w:rPr>
-          <w:rFonts w:hint="cs"/>
-          <w:rtl/>
-          <w:lang w:bidi="fa-IR"/>
-        </w:rPr>
-        <w:t xml:space="preserve"> بنویسید که مشخص کند </w:t>
-      </w:r>
-      <w:r>
-        <w:rPr>
-          <w:lang w:bidi="fa-IR"/>
-        </w:rPr>
-        <w:t>n</w:t>
-      </w:r>
-      <w:r>
-        <w:rPr>
-          <w:rFonts w:hint="cs"/>
-          <w:rtl/>
-          <w:lang w:bidi="fa-IR"/>
-        </w:rPr>
-        <w:t xml:space="preserve"> توانی از ۲ </w:t>
-      </w:r>
-      <w:proofErr w:type="spellStart"/>
-      <w:r>
-        <w:rPr>
-          <w:rFonts w:hint="cs"/>
-          <w:rtl/>
-          <w:lang w:bidi="fa-IR"/>
-        </w:rPr>
-        <w:t>می‌باشد</w:t>
-      </w:r>
-      <w:proofErr w:type="spellEnd"/>
-      <w:r>
-        <w:rPr>
-          <w:rFonts w:hint="cs"/>
-          <w:rtl/>
-          <w:lang w:bidi="fa-IR"/>
-        </w:rPr>
-        <w:t xml:space="preserve"> یا خیر؟</w:t>
+        <w:t xml:space="preserve"> توانی از ۲ می‌باشد یا خیر؟</w:t>
       </w:r>
     </w:p>
     <w:p>
@@ -5251,165 +5212,39 @@
           <w:rtl/>
           <w:lang w:bidi="fa-IR"/>
         </w:rPr>
-        <w:t xml:space="preserve"> که هیچ سه </w:t>
-      </w:r>
-      <w:proofErr w:type="spellStart"/>
+        <w:t xml:space="preserve"> که هیچ سه نقطه‌ای از آن‌ها روی یک خط راست نیستند</w:t>
+      </w:r>
       <w:r>
         <w:rPr>
           <w:rFonts w:hint="cs"/>
           <w:rtl/>
           <w:lang w:bidi="fa-IR"/>
         </w:rPr>
-        <w:t>نقطه‌ای</w:t>
-      </w:r>
-      <w:proofErr w:type="spellEnd"/>
+        <w:t xml:space="preserve"> </w:t>
+      </w:r>
       <w:r>
         <w:rPr>
           <w:rFonts w:hint="cs"/>
           <w:rtl/>
           <w:lang w:bidi="fa-IR"/>
         </w:rPr>
-        <w:t xml:space="preserve"> از </w:t>
-      </w:r>
-      <w:proofErr w:type="spellStart"/>
+        <w:t xml:space="preserve">به صورت ساعتگرد </w:t>
+      </w:r>
       <w:r>
         <w:rPr>
           <w:rFonts w:hint="cs"/>
           <w:rtl/>
           <w:lang w:bidi="fa-IR"/>
         </w:rPr>
-        <w:t>آن‌ها</w:t>
-      </w:r>
-      <w:proofErr w:type="spellEnd"/>
+        <w:t>در صفحه‌ی دو بعدی به شما داده می‌شود. برنامه‌ای بنویسی</w:t>
+      </w:r>
       <w:r>
         <w:rPr>
           <w:rFonts w:hint="cs"/>
           <w:rtl/>
           <w:lang w:bidi="fa-IR"/>
         </w:rPr>
-        <w:t xml:space="preserve"> روی یک خط راست نیستند</w:t>
-      </w:r>
-      <w:r>
-        <w:rPr>
-          <w:rFonts w:hint="cs"/>
-          <w:rtl/>
-          <w:lang w:bidi="fa-IR"/>
-        </w:rPr>
-        <w:t xml:space="preserve"> </w:t>
-      </w:r>
-      <w:r>
-        <w:rPr>
-          <w:rFonts w:hint="cs"/>
-          <w:rtl/>
-          <w:lang w:bidi="fa-IR"/>
-        </w:rPr>
-        <w:t xml:space="preserve">به صورت </w:t>
-      </w:r>
-      <w:proofErr w:type="spellStart"/>
-      <w:r>
-        <w:rPr>
-          <w:rFonts w:hint="cs"/>
-          <w:rtl/>
-          <w:lang w:bidi="fa-IR"/>
-        </w:rPr>
-        <w:t>ساعتگرد</w:t>
-      </w:r>
-      <w:proofErr w:type="spellEnd"/>
-      <w:r>
-        <w:rPr>
-          <w:rFonts w:hint="cs"/>
-          <w:rtl/>
-          <w:lang w:bidi="fa-IR"/>
-        </w:rPr>
-        <w:t xml:space="preserve"> </w:t>
-      </w:r>
-      <w:r>
-        <w:rPr>
-          <w:rFonts w:hint="cs"/>
-          <w:rtl/>
-          <w:lang w:bidi="fa-IR"/>
-        </w:rPr>
-        <w:t xml:space="preserve">در </w:t>
-      </w:r>
-      <w:proofErr w:type="spellStart"/>
-      <w:r>
-        <w:rPr>
-          <w:rFonts w:hint="cs"/>
-          <w:rtl/>
-          <w:lang w:bidi="fa-IR"/>
-        </w:rPr>
-        <w:t>صفحه‌ی</w:t>
-      </w:r>
-      <w:proofErr w:type="spellEnd"/>
-      <w:r>
-        <w:rPr>
-          <w:rFonts w:hint="cs"/>
-          <w:rtl/>
-          <w:lang w:bidi="fa-IR"/>
-        </w:rPr>
-        <w:t xml:space="preserve"> دو بعدی به شما داده </w:t>
-      </w:r>
-      <w:proofErr w:type="spellStart"/>
-      <w:r>
-        <w:rPr>
-          <w:rFonts w:hint="cs"/>
-          <w:rtl/>
-          <w:lang w:bidi="fa-IR"/>
-        </w:rPr>
-        <w:t>می‌شود</w:t>
-      </w:r>
-      <w:proofErr w:type="spellEnd"/>
-      <w:r>
-        <w:rPr>
-          <w:rFonts w:hint="cs"/>
-          <w:rtl/>
-          <w:lang w:bidi="fa-IR"/>
-        </w:rPr>
-        <w:t xml:space="preserve">. </w:t>
-      </w:r>
-      <w:proofErr w:type="spellStart"/>
-      <w:r>
-        <w:rPr>
-          <w:rFonts w:hint="cs"/>
-          <w:rtl/>
-          <w:lang w:bidi="fa-IR"/>
-        </w:rPr>
-        <w:t>برنامه‌ای</w:t>
-      </w:r>
-      <w:proofErr w:type="spellEnd"/>
-      <w:r>
-        <w:rPr>
-          <w:rFonts w:hint="cs"/>
-          <w:rtl/>
-          <w:lang w:bidi="fa-IR"/>
-        </w:rPr>
-        <w:t xml:space="preserve"> بنویسی</w:t>
-      </w:r>
-      <w:r>
-        <w:rPr>
-          <w:rFonts w:hint="cs"/>
-          <w:rtl/>
-          <w:lang w:bidi="fa-IR"/>
-        </w:rPr>
-        <w:t xml:space="preserve">د که با دریافت مختصات این نقاط مشخص کند که این نقاط تشکیل مربع </w:t>
-      </w:r>
-      <w:proofErr w:type="spellStart"/>
-      <w:r>
-        <w:rPr>
-          <w:rFonts w:hint="cs"/>
-          <w:rtl/>
-          <w:lang w:bidi="fa-IR"/>
-        </w:rPr>
-        <w:t>می‌دهند</w:t>
-      </w:r>
-      <w:proofErr w:type="spellEnd"/>
-      <w:r>
-        <w:rPr>
-          <w:rFonts w:hint="cs"/>
-          <w:rtl/>
-          <w:lang w:bidi="fa-IR"/>
-        </w:rPr>
-        <w:t xml:space="preserve"> یا خیر.</w:t>
+        <w:t>د که با دریافت مختصات این نقاط مشخص کند که این نقاط تشکیل مربع می‌دهند یا خیر.</w:t>
       </w:r>
     </w:p>
     <w:p>
@@ -7318,43 +7153,39 @@
           <w:rtl/>
           <w:lang w:bidi="fa-IR"/>
         </w:rPr>
-        <w:t xml:space="preserve"> لامپ دارد، او برای تست صحت این </w:t>
-      </w:r>
-      <w:proofErr w:type="spellStart"/>
+        <w:t xml:space="preserve"> لامپ دارد، او برای تست صحت این لامپ‌ها، آن‌ها را به صورت خاموش در یک ردیف قرار داده است. او در ابتدا هر</w:t>
+      </w:r>
       <w:r>
         <w:rPr>
           <w:rFonts w:hint="cs"/>
           <w:rtl/>
           <w:lang w:bidi="fa-IR"/>
         </w:rPr>
-        <w:t>لامپ‌ها</w:t>
-      </w:r>
-      <w:proofErr w:type="spellEnd"/>
+        <w:t xml:space="preserve"> لامپ را  تغییر وضعیت</w:t>
+      </w:r>
       <w:r>
         <w:rPr>
           <w:rFonts w:hint="cs"/>
           <w:rtl/>
           <w:lang w:bidi="fa-IR"/>
         </w:rPr>
-        <w:t xml:space="preserve">، </w:t>
-      </w:r>
-      <w:proofErr w:type="spellStart"/>
+        <w:t xml:space="preserve"> (اگر خاموش باشد آن را روشن و اگر روشن باشد آن را خاموش می‌نماید)</w:t>
+      </w:r>
       <w:r>
         <w:rPr>
           <w:rFonts w:hint="cs"/>
           <w:rtl/>
           <w:lang w:bidi="fa-IR"/>
         </w:rPr>
-        <w:t>آن‌ها</w:t>
-      </w:r>
-      <w:proofErr w:type="spellEnd"/>
+        <w:t xml:space="preserve"> می‌دهد، </w:t>
+      </w:r>
       <w:r>
         <w:rPr>
           <w:rFonts w:hint="cs"/>
           <w:rtl/>
           <w:lang w:bidi="fa-IR"/>
         </w:rPr>
-        <w:t xml:space="preserve"> را به صورت خاموش در یک ردیف قرار داده است. او در ابتدا هر</w:t>
+        <w:t xml:space="preserve">در ادامه یک لامپ در میان </w:t>
       </w:r>
       <w:r>
         <w:rPr>
@@ -7362,7 +7193,7 @@
           <w:rtl/>
           <w:lang w:bidi="fa-IR"/>
         </w:rPr>
-        <w:t xml:space="preserve"> لامپ را  تغییر وضعیت</w:t>
+        <w:t>وضعیت آن‌ها را تغییر می‌دهد</w:t>
       </w:r>
       <w:r>
         <w:rPr>
@@ -7370,137 +7201,21 @@
           <w:rtl/>
           <w:lang w:bidi="fa-IR"/>
         </w:rPr>
-        <w:t xml:space="preserve"> (اگر خاموش باشد آن را روشن و اگر روشن باشد آن را خاموش </w:t>
-      </w:r>
-      <w:bookmarkStart w:id="0" w:name="_GoBack"/>
-      <w:bookmarkEnd w:id="0"/>
-      <w:proofErr w:type="spellStart"/>
+        <w:t xml:space="preserve"> و به همین ترتیب. فرض کنید او این کار را </w:t>
+      </w:r>
+      <w:r>
+        <w:rPr>
+          <w:lang w:bidi="fa-IR"/>
+        </w:rPr>
+        <w:t>n</w:t>
+      </w:r>
       <w:r>
         <w:rPr>
           <w:rFonts w:hint="cs"/>
           <w:rtl/>
           <w:lang w:bidi="fa-IR"/>
         </w:rPr>
-        <w:t>می‌نماید</w:t>
-      </w:r>
-      <w:proofErr w:type="spellEnd"/>
-      <w:r>
-        <w:rPr>
-          <w:rFonts w:hint="cs"/>
-          <w:rtl/>
-          <w:lang w:bidi="fa-IR"/>
-        </w:rPr>
-        <w:t>)</w:t>
-      </w:r>
-      <w:r>
-        <w:rPr>
-          <w:rFonts w:hint="cs"/>
-          <w:rtl/>
-          <w:lang w:bidi="fa-IR"/>
-        </w:rPr>
-        <w:t xml:space="preserve"> </w:t>
-      </w:r>
-      <w:proofErr w:type="spellStart"/>
-      <w:r>
-        <w:rPr>
-          <w:rFonts w:hint="cs"/>
-          <w:rtl/>
-          <w:lang w:bidi="fa-IR"/>
-        </w:rPr>
-        <w:t>می‌دهد</w:t>
-      </w:r>
-      <w:proofErr w:type="spellEnd"/>
-      <w:r>
-        <w:rPr>
-          <w:rFonts w:hint="cs"/>
-          <w:rtl/>
-          <w:lang w:bidi="fa-IR"/>
-        </w:rPr>
-        <w:t xml:space="preserve">، </w:t>
-      </w:r>
-      <w:r>
-        <w:rPr>
-          <w:rFonts w:hint="cs"/>
-          <w:rtl/>
-          <w:lang w:bidi="fa-IR"/>
-        </w:rPr>
-        <w:t xml:space="preserve">در ادامه یک لامپ در میان </w:t>
-      </w:r>
-      <w:r>
-        <w:rPr>
-          <w:rFonts w:hint="cs"/>
-          <w:rtl/>
-          <w:lang w:bidi="fa-IR"/>
-        </w:rPr>
-        <w:t xml:space="preserve">وضعیت </w:t>
-      </w:r>
-      <w:proofErr w:type="spellStart"/>
-      <w:r>
-        <w:rPr>
-          <w:rFonts w:hint="cs"/>
-          <w:rtl/>
-          <w:lang w:bidi="fa-IR"/>
-        </w:rPr>
-        <w:t>آن‌ها</w:t>
-      </w:r>
-      <w:proofErr w:type="spellEnd"/>
-      <w:r>
-        <w:rPr>
-          <w:rFonts w:hint="cs"/>
-          <w:rtl/>
-          <w:lang w:bidi="fa-IR"/>
-        </w:rPr>
-        <w:t xml:space="preserve"> را تغییر </w:t>
-      </w:r>
-      <w:proofErr w:type="spellStart"/>
-      <w:r>
-        <w:rPr>
-          <w:rFonts w:hint="cs"/>
-          <w:rtl/>
-          <w:lang w:bidi="fa-IR"/>
-        </w:rPr>
-        <w:t>می‌دهد</w:t>
-      </w:r>
-      <w:proofErr w:type="spellEnd"/>
-      <w:r>
-        <w:rPr>
-          <w:rFonts w:hint="cs"/>
-          <w:rtl/>
-          <w:lang w:bidi="fa-IR"/>
-        </w:rPr>
-        <w:t xml:space="preserve"> و به همین ترتیب. فرض کنید او این کار را </w:t>
-      </w:r>
-      <w:r>
-        <w:rPr>
-          <w:lang w:bidi="fa-IR"/>
-        </w:rPr>
-        <w:t>n</w:t>
-      </w:r>
-      <w:r>
-        <w:rPr>
-          <w:rFonts w:hint="cs"/>
-          <w:rtl/>
-          <w:lang w:bidi="fa-IR"/>
-        </w:rPr>
-        <w:t xml:space="preserve"> بار انجام </w:t>
-      </w:r>
-      <w:proofErr w:type="spellStart"/>
-      <w:r>
-        <w:rPr>
-          <w:rFonts w:hint="cs"/>
-          <w:rtl/>
-          <w:lang w:bidi="fa-IR"/>
-        </w:rPr>
-        <w:t>می‌دهد</w:t>
-      </w:r>
-      <w:proofErr w:type="spellEnd"/>
-      <w:r>
-        <w:rPr>
-          <w:rFonts w:hint="cs"/>
-          <w:rtl/>
-          <w:lang w:bidi="fa-IR"/>
-        </w:rPr>
-        <w:t xml:space="preserve">. در این صورت </w:t>
+        <w:t xml:space="preserve"> بار انجام می‌دهد. در این صورت </w:t>
       </w:r>
       <w:r>
         <w:rPr>
@@ -7627,51 +7342,15 @@
           <w:rtl/>
           <w:lang w:bidi="fa-IR"/>
         </w:rPr>
-        <w:t xml:space="preserve"> در نهایت چه تعداد لامپ روشن </w:t>
-      </w:r>
-      <w:proofErr w:type="spellStart"/>
+        <w:t xml:space="preserve"> در نهایت چه تعداد لامپ روشن می‌مانند.</w:t>
+      </w:r>
       <w:r>
         <w:rPr>
           <w:rFonts w:hint="cs"/>
           <w:rtl/>
           <w:lang w:bidi="fa-IR"/>
         </w:rPr>
-        <w:t>می‌مانند</w:t>
-      </w:r>
-      <w:proofErr w:type="spellEnd"/>
-      <w:r>
-        <w:rPr>
-          <w:rFonts w:hint="cs"/>
-          <w:rtl/>
-          <w:lang w:bidi="fa-IR"/>
-        </w:rPr>
-        <w:t>.</w:t>
-      </w:r>
-      <w:r>
-        <w:rPr>
-          <w:rFonts w:hint="cs"/>
-          <w:rtl/>
-          <w:lang w:bidi="fa-IR"/>
-        </w:rPr>
-        <w:t xml:space="preserve"> </w:t>
-      </w:r>
-      <w:proofErr w:type="spellStart"/>
-      <w:r>
-        <w:rPr>
-          <w:rFonts w:hint="cs"/>
-          <w:rtl/>
-          <w:lang w:bidi="fa-IR"/>
-        </w:rPr>
-        <w:t>برنامه‌ای</w:t>
-      </w:r>
-      <w:proofErr w:type="spellEnd"/>
-      <w:r>
-        <w:rPr>
-          <w:rFonts w:hint="cs"/>
-          <w:rtl/>
-          <w:lang w:bidi="fa-IR"/>
-        </w:rPr>
-        <w:t xml:space="preserve"> بنویسید که </w:t>
+        <w:t xml:space="preserve"> برنامه‌ای بنویسید که </w:t>
       </w:r>
       <w:r>
         <w:rPr>
@@ -7713,43 +7392,7 @@
           <w:rtl/>
           <w:lang w:bidi="fa-IR"/>
         </w:rPr>
-        <w:t xml:space="preserve"> تعداد </w:t>
-      </w:r>
-      <w:proofErr w:type="spellStart"/>
-      <w:r>
-        <w:rPr>
-          <w:rFonts w:hint="cs"/>
-          <w:rtl/>
-          <w:lang w:bidi="fa-IR"/>
-        </w:rPr>
-        <w:t>لامپ‌هایی</w:t>
-      </w:r>
-      <w:proofErr w:type="spellEnd"/>
-      <w:r>
-        <w:rPr>
-          <w:rFonts w:hint="cs"/>
-          <w:rtl/>
-          <w:lang w:bidi="fa-IR"/>
-        </w:rPr>
-        <w:t xml:space="preserve"> که در آخر روشن </w:t>
-      </w:r>
-      <w:proofErr w:type="spellStart"/>
-      <w:r>
-        <w:rPr>
-          <w:rFonts w:hint="cs"/>
-          <w:rtl/>
-          <w:lang w:bidi="fa-IR"/>
-        </w:rPr>
-        <w:t>می‌مانند</w:t>
-      </w:r>
-      <w:proofErr w:type="spellEnd"/>
-      <w:r>
-        <w:rPr>
-          <w:rFonts w:hint="cs"/>
-          <w:rtl/>
-          <w:lang w:bidi="fa-IR"/>
-        </w:rPr>
-        <w:t xml:space="preserve"> را مشخص کند.</w:t>
+        <w:t xml:space="preserve"> تعداد لامپ‌هایی که در آخر روشن می‌مانند را مشخص کند.</w:t>
       </w:r>
     </w:p>
     <w:p>
@@ -8651,175 +8294,39 @@
           <w:rtl/>
           <w:lang w:bidi="fa-IR"/>
         </w:rPr>
+        <w:t xml:space="preserve"> شماره‌گذاری شده‌اند،</w:t>
+      </w:r>
+      <w:r>
+        <w:rPr>
+          <w:rFonts w:hint="cs"/>
+          <w:rtl/>
+          <w:lang w:bidi="fa-IR"/>
+        </w:rPr>
+        <w:t xml:space="preserve"> در اختیار داریم. یکی از نوشابه‌ها سمی است! هر پیشمرگ می‌تواند از یک یا همه‌ی لیوان‌ها بخورد اما ۱۵ دقیقه زمان لازم است تا زندگی یا مرگ او مشخص شود.</w:t>
+      </w:r>
+      <w:r>
+        <w:rPr>
+          <w:rFonts w:hint="cs"/>
+          <w:rtl/>
+          <w:lang w:bidi="fa-IR"/>
+        </w:rPr>
+        <w:t xml:space="preserve"> قصد داریم در ۱۵ دقیقه لیوان سمی را پیدا کنیم.</w:t>
+      </w:r>
+      <w:r>
+        <w:rPr>
+          <w:rFonts w:hint="cs"/>
+          <w:rtl/>
+          <w:lang w:bidi="fa-IR"/>
+        </w:rPr>
         <w:t xml:space="preserve"> </w:t>
       </w:r>
-      <w:proofErr w:type="spellStart"/>
       <w:r>
         <w:rPr>
           <w:rFonts w:hint="cs"/>
           <w:rtl/>
           <w:lang w:bidi="fa-IR"/>
         </w:rPr>
-        <w:t>شماره‌گذاری</w:t>
-      </w:r>
-      <w:proofErr w:type="spellEnd"/>
-      <w:r>
-        <w:rPr>
-          <w:rFonts w:hint="cs"/>
-          <w:rtl/>
-          <w:lang w:bidi="fa-IR"/>
-        </w:rPr>
-        <w:t xml:space="preserve"> </w:t>
-      </w:r>
-      <w:proofErr w:type="spellStart"/>
-      <w:r>
-        <w:rPr>
-          <w:rFonts w:hint="cs"/>
-          <w:rtl/>
-          <w:lang w:bidi="fa-IR"/>
-        </w:rPr>
-        <w:t>شده‌اند</w:t>
-      </w:r>
-      <w:proofErr w:type="spellEnd"/>
-      <w:r>
-        <w:rPr>
-          <w:rFonts w:hint="cs"/>
-          <w:rtl/>
-          <w:lang w:bidi="fa-IR"/>
-        </w:rPr>
-        <w:t>،</w:t>
-      </w:r>
-      <w:r>
-        <w:rPr>
-          <w:rFonts w:hint="cs"/>
-          <w:rtl/>
-          <w:lang w:bidi="fa-IR"/>
-        </w:rPr>
-        <w:t xml:space="preserve"> در اختیار داریم. یکی از </w:t>
-      </w:r>
-      <w:proofErr w:type="spellStart"/>
-      <w:r>
-        <w:rPr>
-          <w:rFonts w:hint="cs"/>
-          <w:rtl/>
-          <w:lang w:bidi="fa-IR"/>
-        </w:rPr>
-        <w:t>نوشابه‌ها</w:t>
-      </w:r>
-      <w:proofErr w:type="spellEnd"/>
-      <w:r>
-        <w:rPr>
-          <w:rFonts w:hint="cs"/>
-          <w:rtl/>
-          <w:lang w:bidi="fa-IR"/>
-        </w:rPr>
-        <w:t xml:space="preserve"> سمی است! هر </w:t>
-      </w:r>
-      <w:proofErr w:type="spellStart"/>
-      <w:r>
-        <w:rPr>
-          <w:rFonts w:hint="cs"/>
-          <w:rtl/>
-          <w:lang w:bidi="fa-IR"/>
-        </w:rPr>
-        <w:t>پیشمرگ</w:t>
-      </w:r>
-      <w:proofErr w:type="spellEnd"/>
-      <w:r>
-        <w:rPr>
-          <w:rFonts w:hint="cs"/>
-          <w:rtl/>
-          <w:lang w:bidi="fa-IR"/>
-        </w:rPr>
-        <w:t xml:space="preserve"> </w:t>
-      </w:r>
-      <w:proofErr w:type="spellStart"/>
-      <w:r>
-        <w:rPr>
-          <w:rFonts w:hint="cs"/>
-          <w:rtl/>
-          <w:lang w:bidi="fa-IR"/>
-        </w:rPr>
-        <w:t>می‌تواند</w:t>
-      </w:r>
-      <w:proofErr w:type="spellEnd"/>
-      <w:r>
-        <w:rPr>
-          <w:rFonts w:hint="cs"/>
-          <w:rtl/>
-          <w:lang w:bidi="fa-IR"/>
-        </w:rPr>
-        <w:t xml:space="preserve"> از یک یا </w:t>
-      </w:r>
-      <w:proofErr w:type="spellStart"/>
-      <w:r>
-        <w:rPr>
-          <w:rFonts w:hint="cs"/>
-          <w:rtl/>
-          <w:lang w:bidi="fa-IR"/>
-        </w:rPr>
-        <w:t>همه‌ی</w:t>
-      </w:r>
-      <w:proofErr w:type="spellEnd"/>
-      <w:r>
-        <w:rPr>
-          <w:rFonts w:hint="cs"/>
-          <w:rtl/>
-          <w:lang w:bidi="fa-IR"/>
-        </w:rPr>
-        <w:t xml:space="preserve"> </w:t>
-      </w:r>
-      <w:proofErr w:type="spellStart"/>
-      <w:r>
-        <w:rPr>
-          <w:rFonts w:hint="cs"/>
-          <w:rtl/>
-          <w:lang w:bidi="fa-IR"/>
-        </w:rPr>
-        <w:t>لیوان‌ها</w:t>
-      </w:r>
-      <w:proofErr w:type="spellEnd"/>
-      <w:r>
-        <w:rPr>
-          <w:rFonts w:hint="cs"/>
-          <w:rtl/>
-          <w:lang w:bidi="fa-IR"/>
-        </w:rPr>
-        <w:t xml:space="preserve"> بخورد اما ۱۵ دقیقه زمان لازم است تا زندگی یا مرگ او مشخص شود.</w:t>
-      </w:r>
-      <w:r>
-        <w:rPr>
-          <w:rFonts w:hint="cs"/>
-          <w:rtl/>
-          <w:lang w:bidi="fa-IR"/>
-        </w:rPr>
-        <w:t xml:space="preserve"> قصد داریم در ۱۵ دقیقه لیوان سمی را پیدا کنیم.</w:t>
-      </w:r>
-      <w:r>
-        <w:rPr>
-          <w:rFonts w:hint="cs"/>
-          <w:rtl/>
-          <w:lang w:bidi="fa-IR"/>
-        </w:rPr>
-        <w:t xml:space="preserve"> </w:t>
-      </w:r>
-      <w:proofErr w:type="spellStart"/>
-      <w:r>
-        <w:rPr>
-          <w:rFonts w:hint="cs"/>
-          <w:rtl/>
-          <w:lang w:bidi="fa-IR"/>
-        </w:rPr>
-        <w:t>برنامه‌ای</w:t>
-      </w:r>
-      <w:proofErr w:type="spellEnd"/>
-      <w:r>
-        <w:rPr>
-          <w:rFonts w:hint="cs"/>
-          <w:rtl/>
-          <w:lang w:bidi="fa-IR"/>
-        </w:rPr>
-        <w:t xml:space="preserve"> بنویسید که با دریافت </w:t>
+        <w:t xml:space="preserve">برنامه‌ای بنویسید که با دریافت </w:t>
       </w:r>
       <w:r>
         <w:rPr>
@@ -8865,25 +8372,7 @@
           <w:rtl/>
           <w:lang w:bidi="fa-IR"/>
         </w:rPr>
-        <w:t xml:space="preserve"> حداقل تعداد </w:t>
-      </w:r>
-      <w:proofErr w:type="spellStart"/>
-      <w:r>
-        <w:rPr>
-          <w:rFonts w:hint="cs"/>
-          <w:rtl/>
-          <w:lang w:bidi="fa-IR"/>
-        </w:rPr>
-        <w:t>پیشمرگ‌ها</w:t>
-      </w:r>
-      <w:proofErr w:type="spellEnd"/>
-      <w:r>
-        <w:rPr>
-          <w:rFonts w:hint="cs"/>
-          <w:rtl/>
-          <w:lang w:bidi="fa-IR"/>
-        </w:rPr>
-        <w:t xml:space="preserve"> را مشخص کند.</w:t>
+        <w:t xml:space="preserve"> حداقل تعداد پیشمرگ‌ها را مشخص کند.</w:t>
       </w:r>
     </w:p>
     <w:p>
@@ -9324,149 +8813,23 @@
           <w:rtl/>
           <w:lang w:bidi="fa-IR"/>
         </w:rPr>
-        <w:t xml:space="preserve"> را به یک </w:t>
-      </w:r>
-      <w:proofErr w:type="spellStart"/>
+        <w:t xml:space="preserve"> را به یک پیشمرگ داده و ۱۵ دقیقه صبر می‌کنیم. بعد از ۱۵ دقیقه اگر پیشمرگ زنده باشد لیوانی که پیشمرگ از آن نخورده است </w:t>
+      </w:r>
       <w:r>
         <w:rPr>
           <w:rFonts w:hint="cs"/>
           <w:rtl/>
           <w:lang w:bidi="fa-IR"/>
         </w:rPr>
-        <w:t>پیشمرگ</w:t>
-      </w:r>
-      <w:proofErr w:type="spellEnd"/>
+        <w:t xml:space="preserve">(لیوان ۲) </w:t>
+      </w:r>
       <w:r>
         <w:rPr>
           <w:rFonts w:hint="cs"/>
           <w:rtl/>
           <w:lang w:bidi="fa-IR"/>
         </w:rPr>
-        <w:t xml:space="preserve"> داده و ۱۵ دقیقه صبر </w:t>
-      </w:r>
-      <w:proofErr w:type="spellStart"/>
-      <w:r>
-        <w:rPr>
-          <w:rFonts w:hint="cs"/>
-          <w:rtl/>
-          <w:lang w:bidi="fa-IR"/>
-        </w:rPr>
-        <w:t>می‌کنیم</w:t>
-      </w:r>
-      <w:proofErr w:type="spellEnd"/>
-      <w:r>
-        <w:rPr>
-          <w:rFonts w:hint="cs"/>
-          <w:rtl/>
-          <w:lang w:bidi="fa-IR"/>
-        </w:rPr>
-        <w:t xml:space="preserve">. بعد از ۱۵ دقیقه اگر </w:t>
-      </w:r>
-      <w:proofErr w:type="spellStart"/>
-      <w:r>
-        <w:rPr>
-          <w:rFonts w:hint="cs"/>
-          <w:rtl/>
-          <w:lang w:bidi="fa-IR"/>
-        </w:rPr>
-        <w:t>پیشمرگ</w:t>
-      </w:r>
-      <w:proofErr w:type="spellEnd"/>
-      <w:r>
-        <w:rPr>
-          <w:rFonts w:hint="cs"/>
-          <w:rtl/>
-          <w:lang w:bidi="fa-IR"/>
-        </w:rPr>
-        <w:t xml:space="preserve"> زنده باشد </w:t>
-      </w:r>
-      <w:proofErr w:type="spellStart"/>
-      <w:r>
-        <w:rPr>
-          <w:rFonts w:hint="cs"/>
-          <w:rtl/>
-          <w:lang w:bidi="fa-IR"/>
-        </w:rPr>
-        <w:t>لیوانی</w:t>
-      </w:r>
-      <w:proofErr w:type="spellEnd"/>
-      <w:r>
-        <w:rPr>
-          <w:rFonts w:hint="cs"/>
-          <w:rtl/>
-          <w:lang w:bidi="fa-IR"/>
-        </w:rPr>
-        <w:t xml:space="preserve"> که </w:t>
-      </w:r>
-      <w:proofErr w:type="spellStart"/>
-      <w:r>
-        <w:rPr>
-          <w:rFonts w:hint="cs"/>
-          <w:rtl/>
-          <w:lang w:bidi="fa-IR"/>
-        </w:rPr>
-        <w:t>پیشمرگ</w:t>
-      </w:r>
-      <w:proofErr w:type="spellEnd"/>
-      <w:r>
-        <w:rPr>
-          <w:rFonts w:hint="cs"/>
-          <w:rtl/>
-          <w:lang w:bidi="fa-IR"/>
-        </w:rPr>
-        <w:t xml:space="preserve"> از آن نخورده است </w:t>
-      </w:r>
-      <w:r>
-        <w:rPr>
-          <w:rFonts w:hint="cs"/>
-          <w:rtl/>
-          <w:lang w:bidi="fa-IR"/>
-        </w:rPr>
-        <w:t xml:space="preserve">(لیوان ۲) </w:t>
-      </w:r>
-      <w:r>
-        <w:rPr>
-          <w:rFonts w:hint="cs"/>
-          <w:rtl/>
-          <w:lang w:bidi="fa-IR"/>
-        </w:rPr>
-        <w:t xml:space="preserve">سمی است و در غیر این صورت </w:t>
-      </w:r>
-      <w:proofErr w:type="spellStart"/>
-      <w:r>
-        <w:rPr>
-          <w:rFonts w:hint="cs"/>
-          <w:rtl/>
-          <w:lang w:bidi="fa-IR"/>
-        </w:rPr>
-        <w:t>لیوانی</w:t>
-      </w:r>
-      <w:proofErr w:type="spellEnd"/>
-      <w:r>
-        <w:rPr>
-          <w:rFonts w:hint="cs"/>
-          <w:rtl/>
-          <w:lang w:bidi="fa-IR"/>
-        </w:rPr>
-        <w:t xml:space="preserve"> که </w:t>
-      </w:r>
-      <w:proofErr w:type="spellStart"/>
-      <w:r>
-        <w:rPr>
-          <w:rFonts w:hint="cs"/>
-          <w:rtl/>
-          <w:lang w:bidi="fa-IR"/>
-        </w:rPr>
-        <w:t>پیشمرگ</w:t>
-      </w:r>
-      <w:proofErr w:type="spellEnd"/>
-      <w:r>
-        <w:rPr>
-          <w:rFonts w:hint="cs"/>
-          <w:rtl/>
-          <w:lang w:bidi="fa-IR"/>
-        </w:rPr>
-        <w:t xml:space="preserve"> از آن خورده است</w:t>
+        <w:t>سمی است و در غیر این صورت لیوانی که پیشمرگ از آن خورده است</w:t>
       </w:r>
       <w:r>
         <w:rPr>
@@ -10414,17 +9777,7 @@
         <w:szCs w:val="24"/>
         <w:rtl/>
       </w:rPr>
-      <w:t xml:space="preserve"> مبانی کامپیوتر و </w:t>
-    </w:r>
-    <w:proofErr w:type="spellStart"/>
-    <w:r>
-      <w:rPr>
-        <w:color w:val="404040" w:themeColor="text1" w:themeTint="BF"/>
-        <w:sz w:val="24"/>
-        <w:szCs w:val="24"/>
-        <w:rtl/>
-      </w:rPr>
-      <w:t>برنامه</w:t>
+      <w:t xml:space="preserve"> مبانی کامپیوتر و برنامه</w:t>
     </w:r>
     <w:r>
       <w:rPr>
@@ -10447,7 +9800,6 @@
       </w:rPr>
       <w:t>ی</w:t>
     </w:r>
-    <w:proofErr w:type="spellEnd"/>
     <w:r>
       <w:rPr>
         <w:smallCaps/>
@@ -10633,14 +9985,7 @@
             <w:rPr>
               <w:rtl/>
             </w:rPr>
-            <w:t xml:space="preserve"> مبانی کامپیوتر و </w:t>
-          </w:r>
-          <w:proofErr w:type="spellStart"/>
-          <w:r>
-            <w:rPr>
-              <w:rtl/>
-            </w:rPr>
-            <w:t>برنامه</w:t>
+            <w:t xml:space="preserve"> مبانی کامپیوتر و برنامه</w:t>
           </w:r>
           <w:r>
             <w:rPr>
@@ -10649,7 +9994,6 @@
             </w:rPr>
             <w:t>نویسی</w:t>
           </w:r>
-          <w:proofErr w:type="spellEnd"/>
         </w:p>
         <w:p>
           <w:pPr>
@@ -12348,7 +11692,7 @@
 </file>
 
 <file path=customXml/itemProps1.xml><?xml version="1.0" encoding="utf-8"?>
-<ds:datastoreItem xmlns:ds="http://schemas.openxmlformats.org/officeDocument/2006/customXml" ds:itemID="{29EB0DCF-22A0-4C8F-BD0D-FD0BD6D2D380}">
+<ds:datastoreItem xmlns:ds="http://schemas.openxmlformats.org/officeDocument/2006/customXml" ds:itemID="{EE497E9D-2592-4A93-8010-1C1FA887DCFD}">
   <ds:schemaRefs>
     <ds:schemaRef ds:uri="http://schemas.openxmlformats.org/officeDocument/2006/bibliography"/>
   </ds:schemaRefs>

</xml_diff>

<commit_message>
feat: Add Loop Session Manual
</commit_message>
<xml_diff>
--- a/Fall-2019/HW-3/HW-3.docx
+++ b/Fall-2019/HW-3/HW-3.docx
@@ -1358,9 +1358,11 @@
         </w:rPr>
         <w:t xml:space="preserve"> هستند و منظور از </w:t>
       </w:r>
+      <w:proofErr w:type="spellStart"/>
       <w:r>
         <w:t>st</w:t>
       </w:r>
+      <w:proofErr w:type="spellEnd"/>
       <w:r>
         <w:rPr>
           <w:rtl/>
@@ -2281,8 +2283,6 @@
         </w:rPr>
         <w:t>ی</w:t>
       </w:r>
-      <w:bookmarkStart w:id="0" w:name="_GoBack"/>
-      <w:bookmarkEnd w:id="0"/>
       <w:r>
         <w:rPr>
           <w:rFonts w:hint="cs"/>
@@ -3175,6 +3175,8 @@
         </w:rPr>
         <w:t>به طور مثال:</w:t>
       </w:r>
+      <w:bookmarkStart w:id="0" w:name="_GoBack"/>
+      <w:bookmarkEnd w:id="0"/>
     </w:p>
     <w:p>
       <w:pPr>
@@ -3947,36 +3949,7 @@
         </w:rPr>
       </w:pPr>
       <w:r>
-        <w:rPr>
-          <w:rFonts w:hint="cs"/>
-          <w:rtl/>
-        </w:rPr>
-        <w:t xml:space="preserve">عدد صحیح </w:t>
-      </w:r>
-      <w:r>
-        <w:t>n</w:t>
-      </w:r>
-      <w:r>
-        <w:rPr>
-          <w:rFonts w:hint="cs"/>
-          <w:rtl/>
-          <w:lang w:bidi="fa-IR"/>
-        </w:rPr>
-        <w:t xml:space="preserve"> به شما داده می‌شود. برنامه‌ای بنویسید که مشخص کند </w:t>
-      </w:r>
-      <w:r>
-        <w:rPr>
-          <w:lang w:bidi="fa-IR"/>
-        </w:rPr>
-        <w:t>n</w:t>
-      </w:r>
-      <w:r>
-        <w:rPr>
-          <w:rFonts w:hint="cs"/>
-          <w:rtl/>
-          <w:lang w:bidi="fa-IR"/>
-        </w:rPr>
-        <w:t xml:space="preserve"> توانی از ۲ می‌باشد یا خیر؟</w:t>
+        <w:t>t</w:t>
       </w:r>
     </w:p>
     <w:p>
@@ -5212,7 +5185,43 @@
           <w:rtl/>
           <w:lang w:bidi="fa-IR"/>
         </w:rPr>
-        <w:t xml:space="preserve"> که هیچ سه نقطه‌ای از آن‌ها روی یک خط راست نیستند</w:t>
+        <w:t xml:space="preserve"> که هیچ سه </w:t>
+      </w:r>
+      <w:proofErr w:type="spellStart"/>
+      <w:r>
+        <w:rPr>
+          <w:rFonts w:hint="cs"/>
+          <w:rtl/>
+          <w:lang w:bidi="fa-IR"/>
+        </w:rPr>
+        <w:t>نقطه‌ای</w:t>
+      </w:r>
+      <w:proofErr w:type="spellEnd"/>
+      <w:r>
+        <w:rPr>
+          <w:rFonts w:hint="cs"/>
+          <w:rtl/>
+          <w:lang w:bidi="fa-IR"/>
+        </w:rPr>
+        <w:t xml:space="preserve"> از </w:t>
+      </w:r>
+      <w:proofErr w:type="spellStart"/>
+      <w:r>
+        <w:rPr>
+          <w:rFonts w:hint="cs"/>
+          <w:rtl/>
+          <w:lang w:bidi="fa-IR"/>
+        </w:rPr>
+        <w:t>آن‌ها</w:t>
+      </w:r>
+      <w:proofErr w:type="spellEnd"/>
+      <w:r>
+        <w:rPr>
+          <w:rFonts w:hint="cs"/>
+          <w:rtl/>
+          <w:lang w:bidi="fa-IR"/>
+        </w:rPr>
+        <w:t xml:space="preserve"> روی یک خط راست نیستند</w:t>
       </w:r>
       <w:r>
         <w:rPr>
@@ -5228,23 +5237,113 @@
           <w:rtl/>
           <w:lang w:bidi="fa-IR"/>
         </w:rPr>
-        <w:t xml:space="preserve">به صورت ساعتگرد </w:t>
-      </w:r>
-      <w:r>
-        <w:rPr>
-          <w:rFonts w:hint="cs"/>
-          <w:rtl/>
-          <w:lang w:bidi="fa-IR"/>
-        </w:rPr>
-        <w:t>در صفحه‌ی دو بعدی به شما داده می‌شود. برنامه‌ای بنویسی</w:t>
-      </w:r>
-      <w:r>
-        <w:rPr>
-          <w:rFonts w:hint="cs"/>
-          <w:rtl/>
-          <w:lang w:bidi="fa-IR"/>
-        </w:rPr>
-        <w:t>د که با دریافت مختصات این نقاط مشخص کند که این نقاط تشکیل مربع می‌دهند یا خیر.</w:t>
+        <w:t xml:space="preserve">به صورت </w:t>
+      </w:r>
+      <w:proofErr w:type="spellStart"/>
+      <w:r>
+        <w:rPr>
+          <w:rFonts w:hint="cs"/>
+          <w:rtl/>
+          <w:lang w:bidi="fa-IR"/>
+        </w:rPr>
+        <w:t>ساعتگرد</w:t>
+      </w:r>
+      <w:proofErr w:type="spellEnd"/>
+      <w:r>
+        <w:rPr>
+          <w:rFonts w:hint="cs"/>
+          <w:rtl/>
+          <w:lang w:bidi="fa-IR"/>
+        </w:rPr>
+        <w:t xml:space="preserve"> </w:t>
+      </w:r>
+      <w:r>
+        <w:rPr>
+          <w:rFonts w:hint="cs"/>
+          <w:rtl/>
+          <w:lang w:bidi="fa-IR"/>
+        </w:rPr>
+        <w:t xml:space="preserve">در </w:t>
+      </w:r>
+      <w:proofErr w:type="spellStart"/>
+      <w:r>
+        <w:rPr>
+          <w:rFonts w:hint="cs"/>
+          <w:rtl/>
+          <w:lang w:bidi="fa-IR"/>
+        </w:rPr>
+        <w:t>صفحه‌ی</w:t>
+      </w:r>
+      <w:proofErr w:type="spellEnd"/>
+      <w:r>
+        <w:rPr>
+          <w:rFonts w:hint="cs"/>
+          <w:rtl/>
+          <w:lang w:bidi="fa-IR"/>
+        </w:rPr>
+        <w:t xml:space="preserve"> دو بعدی به شما داده </w:t>
+      </w:r>
+      <w:proofErr w:type="spellStart"/>
+      <w:r>
+        <w:rPr>
+          <w:rFonts w:hint="cs"/>
+          <w:rtl/>
+          <w:lang w:bidi="fa-IR"/>
+        </w:rPr>
+        <w:t>می‌شود</w:t>
+      </w:r>
+      <w:proofErr w:type="spellEnd"/>
+      <w:r>
+        <w:rPr>
+          <w:rFonts w:hint="cs"/>
+          <w:rtl/>
+          <w:lang w:bidi="fa-IR"/>
+        </w:rPr>
+        <w:t xml:space="preserve">. </w:t>
+      </w:r>
+      <w:proofErr w:type="spellStart"/>
+      <w:r>
+        <w:rPr>
+          <w:rFonts w:hint="cs"/>
+          <w:rtl/>
+          <w:lang w:bidi="fa-IR"/>
+        </w:rPr>
+        <w:t>برنامه‌ای</w:t>
+      </w:r>
+      <w:proofErr w:type="spellEnd"/>
+      <w:r>
+        <w:rPr>
+          <w:rFonts w:hint="cs"/>
+          <w:rtl/>
+          <w:lang w:bidi="fa-IR"/>
+        </w:rPr>
+        <w:t xml:space="preserve"> بنویسی</w:t>
+      </w:r>
+      <w:r>
+        <w:rPr>
+          <w:rFonts w:hint="cs"/>
+          <w:rtl/>
+          <w:lang w:bidi="fa-IR"/>
+        </w:rPr>
+        <w:t xml:space="preserve">د که با دریافت مختصات این نقاط مشخص کند که این نقاط تشکیل مربع </w:t>
+      </w:r>
+      <w:proofErr w:type="spellStart"/>
+      <w:r>
+        <w:rPr>
+          <w:rFonts w:hint="cs"/>
+          <w:rtl/>
+          <w:lang w:bidi="fa-IR"/>
+        </w:rPr>
+        <w:t>می‌دهند</w:t>
+      </w:r>
+      <w:proofErr w:type="spellEnd"/>
+      <w:r>
+        <w:rPr>
+          <w:rFonts w:hint="cs"/>
+          <w:rtl/>
+          <w:lang w:bidi="fa-IR"/>
+        </w:rPr>
+        <w:t xml:space="preserve"> یا خیر.</w:t>
       </w:r>
     </w:p>
     <w:p>
@@ -7153,7 +7252,43 @@
           <w:rtl/>
           <w:lang w:bidi="fa-IR"/>
         </w:rPr>
-        <w:t xml:space="preserve"> لامپ دارد، او برای تست صحت این لامپ‌ها، آن‌ها را به صورت خاموش در یک ردیف قرار داده است. او در ابتدا هر</w:t>
+        <w:t xml:space="preserve"> لامپ دارد، او برای تست صحت این </w:t>
+      </w:r>
+      <w:proofErr w:type="spellStart"/>
+      <w:r>
+        <w:rPr>
+          <w:rFonts w:hint="cs"/>
+          <w:rtl/>
+          <w:lang w:bidi="fa-IR"/>
+        </w:rPr>
+        <w:t>لامپ‌ها</w:t>
+      </w:r>
+      <w:proofErr w:type="spellEnd"/>
+      <w:r>
+        <w:rPr>
+          <w:rFonts w:hint="cs"/>
+          <w:rtl/>
+          <w:lang w:bidi="fa-IR"/>
+        </w:rPr>
+        <w:t xml:space="preserve">، </w:t>
+      </w:r>
+      <w:proofErr w:type="spellStart"/>
+      <w:r>
+        <w:rPr>
+          <w:rFonts w:hint="cs"/>
+          <w:rtl/>
+          <w:lang w:bidi="fa-IR"/>
+        </w:rPr>
+        <w:t>آن‌ها</w:t>
+      </w:r>
+      <w:proofErr w:type="spellEnd"/>
+      <w:r>
+        <w:rPr>
+          <w:rFonts w:hint="cs"/>
+          <w:rtl/>
+          <w:lang w:bidi="fa-IR"/>
+        </w:rPr>
+        <w:t xml:space="preserve"> را به صورت خاموش در یک ردیف قرار داده است. او در ابتدا هر</w:t>
       </w:r>
       <w:r>
         <w:rPr>
@@ -7169,15 +7304,51 @@
           <w:rtl/>
           <w:lang w:bidi="fa-IR"/>
         </w:rPr>
-        <w:t xml:space="preserve"> (اگر خاموش باشد آن را روشن و اگر روشن باشد آن را خاموش می‌نماید)</w:t>
-      </w:r>
-      <w:r>
-        <w:rPr>
-          <w:rFonts w:hint="cs"/>
-          <w:rtl/>
-          <w:lang w:bidi="fa-IR"/>
-        </w:rPr>
-        <w:t xml:space="preserve"> می‌دهد، </w:t>
+        <w:t xml:space="preserve"> (اگر خاموش باشد آن را روشن و اگر روشن باشد آن را خاموش </w:t>
+      </w:r>
+      <w:proofErr w:type="spellStart"/>
+      <w:r>
+        <w:rPr>
+          <w:rFonts w:hint="cs"/>
+          <w:rtl/>
+          <w:lang w:bidi="fa-IR"/>
+        </w:rPr>
+        <w:t>می‌نماید</w:t>
+      </w:r>
+      <w:proofErr w:type="spellEnd"/>
+      <w:r>
+        <w:rPr>
+          <w:rFonts w:hint="cs"/>
+          <w:rtl/>
+          <w:lang w:bidi="fa-IR"/>
+        </w:rPr>
+        <w:t>)</w:t>
+      </w:r>
+      <w:r>
+        <w:rPr>
+          <w:rFonts w:hint="cs"/>
+          <w:rtl/>
+          <w:lang w:bidi="fa-IR"/>
+        </w:rPr>
+        <w:t xml:space="preserve"> </w:t>
+      </w:r>
+      <w:proofErr w:type="spellStart"/>
+      <w:r>
+        <w:rPr>
+          <w:rFonts w:hint="cs"/>
+          <w:rtl/>
+          <w:lang w:bidi="fa-IR"/>
+        </w:rPr>
+        <w:t>می‌دهد</w:t>
+      </w:r>
+      <w:proofErr w:type="spellEnd"/>
+      <w:r>
+        <w:rPr>
+          <w:rFonts w:hint="cs"/>
+          <w:rtl/>
+          <w:lang w:bidi="fa-IR"/>
+        </w:rPr>
+        <w:t xml:space="preserve">، </w:t>
       </w:r>
       <w:r>
         <w:rPr>
@@ -7193,8 +7364,36 @@
           <w:rtl/>
           <w:lang w:bidi="fa-IR"/>
         </w:rPr>
-        <w:t>وضعیت آن‌ها را تغییر می‌دهد</w:t>
-      </w:r>
+        <w:t xml:space="preserve">وضعیت </w:t>
+      </w:r>
+      <w:proofErr w:type="spellStart"/>
+      <w:r>
+        <w:rPr>
+          <w:rFonts w:hint="cs"/>
+          <w:rtl/>
+          <w:lang w:bidi="fa-IR"/>
+        </w:rPr>
+        <w:t>آن‌ها</w:t>
+      </w:r>
+      <w:proofErr w:type="spellEnd"/>
+      <w:r>
+        <w:rPr>
+          <w:rFonts w:hint="cs"/>
+          <w:rtl/>
+          <w:lang w:bidi="fa-IR"/>
+        </w:rPr>
+        <w:t xml:space="preserve"> را تغییر </w:t>
+      </w:r>
+      <w:proofErr w:type="spellStart"/>
+      <w:r>
+        <w:rPr>
+          <w:rFonts w:hint="cs"/>
+          <w:rtl/>
+          <w:lang w:bidi="fa-IR"/>
+        </w:rPr>
+        <w:t>می‌دهد</w:t>
+      </w:r>
+      <w:proofErr w:type="spellEnd"/>
       <w:r>
         <w:rPr>
           <w:rFonts w:hint="cs"/>
@@ -7215,7 +7414,25 @@
           <w:rtl/>
           <w:lang w:bidi="fa-IR"/>
         </w:rPr>
-        <w:t xml:space="preserve"> بار انجام می‌دهد. در این صورت </w:t>
+        <w:t xml:space="preserve"> بار انجام </w:t>
+      </w:r>
+      <w:proofErr w:type="spellStart"/>
+      <w:r>
+        <w:rPr>
+          <w:rFonts w:hint="cs"/>
+          <w:rtl/>
+          <w:lang w:bidi="fa-IR"/>
+        </w:rPr>
+        <w:t>می‌دهد</w:t>
+      </w:r>
+      <w:proofErr w:type="spellEnd"/>
+      <w:r>
+        <w:rPr>
+          <w:rFonts w:hint="cs"/>
+          <w:rtl/>
+          <w:lang w:bidi="fa-IR"/>
+        </w:rPr>
+        <w:t xml:space="preserve">. در این صورت </w:t>
       </w:r>
       <w:r>
         <w:rPr>
@@ -7342,15 +7559,51 @@
           <w:rtl/>
           <w:lang w:bidi="fa-IR"/>
         </w:rPr>
-        <w:t xml:space="preserve"> در نهایت چه تعداد لامپ روشن می‌مانند.</w:t>
-      </w:r>
-      <w:r>
-        <w:rPr>
-          <w:rFonts w:hint="cs"/>
-          <w:rtl/>
-          <w:lang w:bidi="fa-IR"/>
-        </w:rPr>
-        <w:t xml:space="preserve"> برنامه‌ای بنویسید که </w:t>
+        <w:t xml:space="preserve"> در نهایت چه تعداد لامپ روشن </w:t>
+      </w:r>
+      <w:proofErr w:type="spellStart"/>
+      <w:r>
+        <w:rPr>
+          <w:rFonts w:hint="cs"/>
+          <w:rtl/>
+          <w:lang w:bidi="fa-IR"/>
+        </w:rPr>
+        <w:t>می‌مانند</w:t>
+      </w:r>
+      <w:proofErr w:type="spellEnd"/>
+      <w:r>
+        <w:rPr>
+          <w:rFonts w:hint="cs"/>
+          <w:rtl/>
+          <w:lang w:bidi="fa-IR"/>
+        </w:rPr>
+        <w:t>.</w:t>
+      </w:r>
+      <w:r>
+        <w:rPr>
+          <w:rFonts w:hint="cs"/>
+          <w:rtl/>
+          <w:lang w:bidi="fa-IR"/>
+        </w:rPr>
+        <w:t xml:space="preserve"> </w:t>
+      </w:r>
+      <w:proofErr w:type="spellStart"/>
+      <w:r>
+        <w:rPr>
+          <w:rFonts w:hint="cs"/>
+          <w:rtl/>
+          <w:lang w:bidi="fa-IR"/>
+        </w:rPr>
+        <w:t>برنامه‌ای</w:t>
+      </w:r>
+      <w:proofErr w:type="spellEnd"/>
+      <w:r>
+        <w:rPr>
+          <w:rFonts w:hint="cs"/>
+          <w:rtl/>
+          <w:lang w:bidi="fa-IR"/>
+        </w:rPr>
+        <w:t xml:space="preserve"> بنویسید که </w:t>
       </w:r>
       <w:r>
         <w:rPr>
@@ -7392,7 +7645,43 @@
           <w:rtl/>
           <w:lang w:bidi="fa-IR"/>
         </w:rPr>
-        <w:t xml:space="preserve"> تعداد لامپ‌هایی که در آخر روشن می‌مانند را مشخص کند.</w:t>
+        <w:t xml:space="preserve"> تعداد </w:t>
+      </w:r>
+      <w:proofErr w:type="spellStart"/>
+      <w:r>
+        <w:rPr>
+          <w:rFonts w:hint="cs"/>
+          <w:rtl/>
+          <w:lang w:bidi="fa-IR"/>
+        </w:rPr>
+        <w:t>لامپ‌هایی</w:t>
+      </w:r>
+      <w:proofErr w:type="spellEnd"/>
+      <w:r>
+        <w:rPr>
+          <w:rFonts w:hint="cs"/>
+          <w:rtl/>
+          <w:lang w:bidi="fa-IR"/>
+        </w:rPr>
+        <w:t xml:space="preserve"> که در آخر روشن </w:t>
+      </w:r>
+      <w:proofErr w:type="spellStart"/>
+      <w:r>
+        <w:rPr>
+          <w:rFonts w:hint="cs"/>
+          <w:rtl/>
+          <w:lang w:bidi="fa-IR"/>
+        </w:rPr>
+        <w:t>می‌مانند</w:t>
+      </w:r>
+      <w:proofErr w:type="spellEnd"/>
+      <w:r>
+        <w:rPr>
+          <w:rFonts w:hint="cs"/>
+          <w:rtl/>
+          <w:lang w:bidi="fa-IR"/>
+        </w:rPr>
+        <w:t xml:space="preserve"> را مشخص کند.</w:t>
       </w:r>
     </w:p>
     <w:p>
@@ -8294,15 +8583,141 @@
           <w:rtl/>
           <w:lang w:bidi="fa-IR"/>
         </w:rPr>
-        <w:t xml:space="preserve"> شماره‌گذاری شده‌اند،</w:t>
-      </w:r>
-      <w:r>
-        <w:rPr>
-          <w:rFonts w:hint="cs"/>
-          <w:rtl/>
-          <w:lang w:bidi="fa-IR"/>
-        </w:rPr>
-        <w:t xml:space="preserve"> در اختیار داریم. یکی از نوشابه‌ها سمی است! هر پیشمرگ می‌تواند از یک یا همه‌ی لیوان‌ها بخورد اما ۱۵ دقیقه زمان لازم است تا زندگی یا مرگ او مشخص شود.</w:t>
+        <w:t xml:space="preserve"> </w:t>
+      </w:r>
+      <w:proofErr w:type="spellStart"/>
+      <w:r>
+        <w:rPr>
+          <w:rFonts w:hint="cs"/>
+          <w:rtl/>
+          <w:lang w:bidi="fa-IR"/>
+        </w:rPr>
+        <w:t>شماره‌گذاری</w:t>
+      </w:r>
+      <w:proofErr w:type="spellEnd"/>
+      <w:r>
+        <w:rPr>
+          <w:rFonts w:hint="cs"/>
+          <w:rtl/>
+          <w:lang w:bidi="fa-IR"/>
+        </w:rPr>
+        <w:t xml:space="preserve"> </w:t>
+      </w:r>
+      <w:proofErr w:type="spellStart"/>
+      <w:r>
+        <w:rPr>
+          <w:rFonts w:hint="cs"/>
+          <w:rtl/>
+          <w:lang w:bidi="fa-IR"/>
+        </w:rPr>
+        <w:t>شده‌اند</w:t>
+      </w:r>
+      <w:proofErr w:type="spellEnd"/>
+      <w:r>
+        <w:rPr>
+          <w:rFonts w:hint="cs"/>
+          <w:rtl/>
+          <w:lang w:bidi="fa-IR"/>
+        </w:rPr>
+        <w:t>،</w:t>
+      </w:r>
+      <w:r>
+        <w:rPr>
+          <w:rFonts w:hint="cs"/>
+          <w:rtl/>
+          <w:lang w:bidi="fa-IR"/>
+        </w:rPr>
+        <w:t xml:space="preserve"> در اختیار داریم. یکی از </w:t>
+      </w:r>
+      <w:proofErr w:type="spellStart"/>
+      <w:r>
+        <w:rPr>
+          <w:rFonts w:hint="cs"/>
+          <w:rtl/>
+          <w:lang w:bidi="fa-IR"/>
+        </w:rPr>
+        <w:t>نوشابه‌ها</w:t>
+      </w:r>
+      <w:proofErr w:type="spellEnd"/>
+      <w:r>
+        <w:rPr>
+          <w:rFonts w:hint="cs"/>
+          <w:rtl/>
+          <w:lang w:bidi="fa-IR"/>
+        </w:rPr>
+        <w:t xml:space="preserve"> سمی است! هر </w:t>
+      </w:r>
+      <w:proofErr w:type="spellStart"/>
+      <w:r>
+        <w:rPr>
+          <w:rFonts w:hint="cs"/>
+          <w:rtl/>
+          <w:lang w:bidi="fa-IR"/>
+        </w:rPr>
+        <w:t>پیشمرگ</w:t>
+      </w:r>
+      <w:proofErr w:type="spellEnd"/>
+      <w:r>
+        <w:rPr>
+          <w:rFonts w:hint="cs"/>
+          <w:rtl/>
+          <w:lang w:bidi="fa-IR"/>
+        </w:rPr>
+        <w:t xml:space="preserve"> </w:t>
+      </w:r>
+      <w:proofErr w:type="spellStart"/>
+      <w:r>
+        <w:rPr>
+          <w:rFonts w:hint="cs"/>
+          <w:rtl/>
+          <w:lang w:bidi="fa-IR"/>
+        </w:rPr>
+        <w:t>می‌تواند</w:t>
+      </w:r>
+      <w:proofErr w:type="spellEnd"/>
+      <w:r>
+        <w:rPr>
+          <w:rFonts w:hint="cs"/>
+          <w:rtl/>
+          <w:lang w:bidi="fa-IR"/>
+        </w:rPr>
+        <w:t xml:space="preserve"> از یک یا </w:t>
+      </w:r>
+      <w:proofErr w:type="spellStart"/>
+      <w:r>
+        <w:rPr>
+          <w:rFonts w:hint="cs"/>
+          <w:rtl/>
+          <w:lang w:bidi="fa-IR"/>
+        </w:rPr>
+        <w:t>همه‌ی</w:t>
+      </w:r>
+      <w:proofErr w:type="spellEnd"/>
+      <w:r>
+        <w:rPr>
+          <w:rFonts w:hint="cs"/>
+          <w:rtl/>
+          <w:lang w:bidi="fa-IR"/>
+        </w:rPr>
+        <w:t xml:space="preserve"> </w:t>
+      </w:r>
+      <w:proofErr w:type="spellStart"/>
+      <w:r>
+        <w:rPr>
+          <w:rFonts w:hint="cs"/>
+          <w:rtl/>
+          <w:lang w:bidi="fa-IR"/>
+        </w:rPr>
+        <w:t>لیوان‌ها</w:t>
+      </w:r>
+      <w:proofErr w:type="spellEnd"/>
+      <w:r>
+        <w:rPr>
+          <w:rFonts w:hint="cs"/>
+          <w:rtl/>
+          <w:lang w:bidi="fa-IR"/>
+        </w:rPr>
+        <w:t xml:space="preserve"> بخورد اما ۱۵ دقیقه زمان لازم است تا زندگی یا مرگ او مشخص شود.</w:t>
       </w:r>
       <w:r>
         <w:rPr>
@@ -8320,13 +8735,23 @@
         </w:rPr>
         <w:t xml:space="preserve"> </w:t>
       </w:r>
-      <w:r>
-        <w:rPr>
-          <w:rFonts w:hint="cs"/>
-          <w:rtl/>
-          <w:lang w:bidi="fa-IR"/>
-        </w:rPr>
-        <w:t xml:space="preserve">برنامه‌ای بنویسید که با دریافت </w:t>
+      <w:proofErr w:type="spellStart"/>
+      <w:r>
+        <w:rPr>
+          <w:rFonts w:hint="cs"/>
+          <w:rtl/>
+          <w:lang w:bidi="fa-IR"/>
+        </w:rPr>
+        <w:t>برنامه‌ای</w:t>
+      </w:r>
+      <w:proofErr w:type="spellEnd"/>
+      <w:r>
+        <w:rPr>
+          <w:rFonts w:hint="cs"/>
+          <w:rtl/>
+          <w:lang w:bidi="fa-IR"/>
+        </w:rPr>
+        <w:t xml:space="preserve"> بنویسید که با دریافت </w:t>
       </w:r>
       <w:r>
         <w:rPr>
@@ -8372,7 +8797,25 @@
           <w:rtl/>
           <w:lang w:bidi="fa-IR"/>
         </w:rPr>
-        <w:t xml:space="preserve"> حداقل تعداد پیشمرگ‌ها را مشخص کند.</w:t>
+        <w:t xml:space="preserve"> حداقل تعداد </w:t>
+      </w:r>
+      <w:proofErr w:type="spellStart"/>
+      <w:r>
+        <w:rPr>
+          <w:rFonts w:hint="cs"/>
+          <w:rtl/>
+          <w:lang w:bidi="fa-IR"/>
+        </w:rPr>
+        <w:t>پیشمرگ‌ها</w:t>
+      </w:r>
+      <w:proofErr w:type="spellEnd"/>
+      <w:r>
+        <w:rPr>
+          <w:rFonts w:hint="cs"/>
+          <w:rtl/>
+          <w:lang w:bidi="fa-IR"/>
+        </w:rPr>
+        <w:t xml:space="preserve"> را مشخص کند.</w:t>
       </w:r>
     </w:p>
     <w:p>
@@ -8813,7 +9256,97 @@
           <w:rtl/>
           <w:lang w:bidi="fa-IR"/>
         </w:rPr>
-        <w:t xml:space="preserve"> را به یک پیشمرگ داده و ۱۵ دقیقه صبر می‌کنیم. بعد از ۱۵ دقیقه اگر پیشمرگ زنده باشد لیوانی که پیشمرگ از آن نخورده است </w:t>
+        <w:t xml:space="preserve"> را به یک </w:t>
+      </w:r>
+      <w:proofErr w:type="spellStart"/>
+      <w:r>
+        <w:rPr>
+          <w:rFonts w:hint="cs"/>
+          <w:rtl/>
+          <w:lang w:bidi="fa-IR"/>
+        </w:rPr>
+        <w:t>پیشمرگ</w:t>
+      </w:r>
+      <w:proofErr w:type="spellEnd"/>
+      <w:r>
+        <w:rPr>
+          <w:rFonts w:hint="cs"/>
+          <w:rtl/>
+          <w:lang w:bidi="fa-IR"/>
+        </w:rPr>
+        <w:t xml:space="preserve"> داده و ۱۵ دقیقه صبر </w:t>
+      </w:r>
+      <w:proofErr w:type="spellStart"/>
+      <w:r>
+        <w:rPr>
+          <w:rFonts w:hint="cs"/>
+          <w:rtl/>
+          <w:lang w:bidi="fa-IR"/>
+        </w:rPr>
+        <w:t>می‌کنیم</w:t>
+      </w:r>
+      <w:proofErr w:type="spellEnd"/>
+      <w:r>
+        <w:rPr>
+          <w:rFonts w:hint="cs"/>
+          <w:rtl/>
+          <w:lang w:bidi="fa-IR"/>
+        </w:rPr>
+        <w:t xml:space="preserve">. بعد از ۱۵ دقیقه اگر </w:t>
+      </w:r>
+      <w:proofErr w:type="spellStart"/>
+      <w:r>
+        <w:rPr>
+          <w:rFonts w:hint="cs"/>
+          <w:rtl/>
+          <w:lang w:bidi="fa-IR"/>
+        </w:rPr>
+        <w:t>پیشمرگ</w:t>
+      </w:r>
+      <w:proofErr w:type="spellEnd"/>
+      <w:r>
+        <w:rPr>
+          <w:rFonts w:hint="cs"/>
+          <w:rtl/>
+          <w:lang w:bidi="fa-IR"/>
+        </w:rPr>
+        <w:t xml:space="preserve"> زنده باشد </w:t>
+      </w:r>
+      <w:proofErr w:type="spellStart"/>
+      <w:r>
+        <w:rPr>
+          <w:rFonts w:hint="cs"/>
+          <w:rtl/>
+          <w:lang w:bidi="fa-IR"/>
+        </w:rPr>
+        <w:t>لیوانی</w:t>
+      </w:r>
+      <w:proofErr w:type="spellEnd"/>
+      <w:r>
+        <w:rPr>
+          <w:rFonts w:hint="cs"/>
+          <w:rtl/>
+          <w:lang w:bidi="fa-IR"/>
+        </w:rPr>
+        <w:t xml:space="preserve"> که </w:t>
+      </w:r>
+      <w:proofErr w:type="spellStart"/>
+      <w:r>
+        <w:rPr>
+          <w:rFonts w:hint="cs"/>
+          <w:rtl/>
+          <w:lang w:bidi="fa-IR"/>
+        </w:rPr>
+        <w:t>پیشمرگ</w:t>
+      </w:r>
+      <w:proofErr w:type="spellEnd"/>
+      <w:r>
+        <w:rPr>
+          <w:rFonts w:hint="cs"/>
+          <w:rtl/>
+          <w:lang w:bidi="fa-IR"/>
+        </w:rPr>
+        <w:t xml:space="preserve"> از آن نخورده است </w:t>
       </w:r>
       <w:r>
         <w:rPr>
@@ -8829,7 +9362,43 @@
           <w:rtl/>
           <w:lang w:bidi="fa-IR"/>
         </w:rPr>
-        <w:t>سمی است و در غیر این صورت لیوانی که پیشمرگ از آن خورده است</w:t>
+        <w:t xml:space="preserve">سمی است و در غیر این صورت </w:t>
+      </w:r>
+      <w:proofErr w:type="spellStart"/>
+      <w:r>
+        <w:rPr>
+          <w:rFonts w:hint="cs"/>
+          <w:rtl/>
+          <w:lang w:bidi="fa-IR"/>
+        </w:rPr>
+        <w:t>لیوانی</w:t>
+      </w:r>
+      <w:proofErr w:type="spellEnd"/>
+      <w:r>
+        <w:rPr>
+          <w:rFonts w:hint="cs"/>
+          <w:rtl/>
+          <w:lang w:bidi="fa-IR"/>
+        </w:rPr>
+        <w:t xml:space="preserve"> که </w:t>
+      </w:r>
+      <w:proofErr w:type="spellStart"/>
+      <w:r>
+        <w:rPr>
+          <w:rFonts w:hint="cs"/>
+          <w:rtl/>
+          <w:lang w:bidi="fa-IR"/>
+        </w:rPr>
+        <w:t>پیشمرگ</w:t>
+      </w:r>
+      <w:proofErr w:type="spellEnd"/>
+      <w:r>
+        <w:rPr>
+          <w:rFonts w:hint="cs"/>
+          <w:rtl/>
+          <w:lang w:bidi="fa-IR"/>
+        </w:rPr>
+        <w:t xml:space="preserve"> از آن خورده است</w:t>
       </w:r>
       <w:r>
         <w:rPr>
@@ -9777,7 +10346,17 @@
         <w:szCs w:val="24"/>
         <w:rtl/>
       </w:rPr>
-      <w:t xml:space="preserve"> مبانی کامپیوتر و برنامه</w:t>
+      <w:t xml:space="preserve"> مبانی کامپیوتر و </w:t>
+    </w:r>
+    <w:proofErr w:type="spellStart"/>
+    <w:r>
+      <w:rPr>
+        <w:color w:val="404040" w:themeColor="text1" w:themeTint="BF"/>
+        <w:sz w:val="24"/>
+        <w:szCs w:val="24"/>
+        <w:rtl/>
+      </w:rPr>
+      <w:t>برنامه</w:t>
     </w:r>
     <w:r>
       <w:rPr>
@@ -9800,6 +10379,7 @@
       </w:rPr>
       <w:t>ی</w:t>
     </w:r>
+    <w:proofErr w:type="spellEnd"/>
     <w:r>
       <w:rPr>
         <w:smallCaps/>
@@ -9985,7 +10565,14 @@
             <w:rPr>
               <w:rtl/>
             </w:rPr>
-            <w:t xml:space="preserve"> مبانی کامپیوتر و برنامه</w:t>
+            <w:t xml:space="preserve"> مبانی کامپیوتر و </w:t>
+          </w:r>
+          <w:proofErr w:type="spellStart"/>
+          <w:r>
+            <w:rPr>
+              <w:rtl/>
+            </w:rPr>
+            <w:t>برنامه</w:t>
           </w:r>
           <w:r>
             <w:rPr>
@@ -9994,6 +10581,7 @@
             </w:rPr>
             <w:t>نویسی</w:t>
           </w:r>
+          <w:proofErr w:type="spellEnd"/>
         </w:p>
         <w:p>
           <w:pPr>
@@ -11692,7 +12280,7 @@
 </file>
 
 <file path=customXml/itemProps1.xml><?xml version="1.0" encoding="utf-8"?>
-<ds:datastoreItem xmlns:ds="http://schemas.openxmlformats.org/officeDocument/2006/customXml" ds:itemID="{EE497E9D-2592-4A93-8010-1C1FA887DCFD}">
+<ds:datastoreItem xmlns:ds="http://schemas.openxmlformats.org/officeDocument/2006/customXml" ds:itemID="{49B1A41B-326D-4B7D-8F5E-FA1C1FAEC3B6}">
   <ds:schemaRefs>
     <ds:schemaRef ds:uri="http://schemas.openxmlformats.org/officeDocument/2006/bibliography"/>
   </ds:schemaRefs>

</xml_diff>